<commit_message>
Inventory and Asset Management (Document)_v0.7
fix Abstact
</commit_message>
<xml_diff>
--- a/Inventory and Asset Management 2.0 (Documents)/Project Proposal/Inventory and Asset Mangement_v0.6.docx
+++ b/Inventory and Asset Management 2.0 (Documents)/Project Proposal/Inventory and Asset Mangement_v0.6.docx
@@ -138,9 +138,8 @@
           <w:sz w:val="36"/>
           <w:szCs w:val="36"/>
         </w:rPr>
-        <w:t xml:space="preserve">Mr. </w:t>
-      </w:r>
-      <w:proofErr w:type="spellStart"/>
+        <w:t xml:space="preserve">Mr. Nathawut Supavananusorn </w:t>
+      </w:r>
       <w:r>
         <w:rPr>
           <w:rFonts w:ascii="Times New Roman" w:hAnsi="Times New Roman" w:cs="Times New Roman"/>
@@ -149,10 +148,13 @@
           <w:sz w:val="36"/>
           <w:szCs w:val="36"/>
         </w:rPr>
-        <w:t>Nathawut</w:t>
-      </w:r>
-      <w:proofErr w:type="spellEnd"/>
-      <w:r>
+        <w:tab/>
+        <w:t>542115020</w:t>
+      </w:r>
+    </w:p>
+    <w:p>
+      <w:pPr>
+        <w:jc w:val="center"/>
         <w:rPr>
           <w:rFonts w:ascii="Times New Roman" w:hAnsi="Times New Roman" w:cs="Times New Roman"/>
           <w:b/>
@@ -160,9 +162,7 @@
           <w:sz w:val="36"/>
           <w:szCs w:val="36"/>
         </w:rPr>
-        <w:t xml:space="preserve"> </w:t>
-      </w:r>
-      <w:proofErr w:type="spellStart"/>
+      </w:pPr>
       <w:r>
         <w:rPr>
           <w:rFonts w:ascii="Times New Roman" w:hAnsi="Times New Roman" w:cs="Times New Roman"/>
@@ -171,9 +171,8 @@
           <w:sz w:val="36"/>
           <w:szCs w:val="36"/>
         </w:rPr>
-        <w:t>Supavananusorn</w:t>
-      </w:r>
-      <w:proofErr w:type="spellEnd"/>
+        <w:t xml:space="preserve">Mr. </w:t>
+      </w:r>
       <w:r>
         <w:rPr>
           <w:rFonts w:ascii="Times New Roman" w:hAnsi="Times New Roman" w:cs="Times New Roman"/>
@@ -182,84 +181,7 @@
           <w:sz w:val="36"/>
           <w:szCs w:val="36"/>
         </w:rPr>
-        <w:t xml:space="preserve"> </w:t>
-      </w:r>
-      <w:r>
-        <w:rPr>
-          <w:rFonts w:ascii="Times New Roman" w:hAnsi="Times New Roman" w:cs="Times New Roman"/>
-          <w:b/>
-          <w:bCs/>
-          <w:sz w:val="36"/>
-          <w:szCs w:val="36"/>
-        </w:rPr>
-        <w:tab/>
-        <w:t>542115020</w:t>
-      </w:r>
-    </w:p>
-    <w:p>
-      <w:pPr>
-        <w:jc w:val="center"/>
-        <w:rPr>
-          <w:rFonts w:ascii="Times New Roman" w:hAnsi="Times New Roman" w:cs="Times New Roman"/>
-          <w:b/>
-          <w:bCs/>
-          <w:sz w:val="36"/>
-          <w:szCs w:val="36"/>
-        </w:rPr>
-      </w:pPr>
-      <w:r>
-        <w:rPr>
-          <w:rFonts w:ascii="Times New Roman" w:hAnsi="Times New Roman" w:cs="Times New Roman"/>
-          <w:b/>
-          <w:bCs/>
-          <w:sz w:val="36"/>
-          <w:szCs w:val="36"/>
-        </w:rPr>
-        <w:t xml:space="preserve">Mr. </w:t>
-      </w:r>
-      <w:proofErr w:type="spellStart"/>
-      <w:r>
-        <w:rPr>
-          <w:rFonts w:ascii="Times New Roman" w:hAnsi="Times New Roman" w:cs="Times New Roman"/>
-          <w:b/>
-          <w:bCs/>
-          <w:sz w:val="36"/>
-          <w:szCs w:val="36"/>
-        </w:rPr>
-        <w:t>Tanadol</w:t>
-      </w:r>
-      <w:proofErr w:type="spellEnd"/>
-      <w:r>
-        <w:rPr>
-          <w:rFonts w:ascii="Times New Roman" w:hAnsi="Times New Roman" w:cs="Times New Roman"/>
-          <w:b/>
-          <w:bCs/>
-          <w:sz w:val="36"/>
-          <w:szCs w:val="36"/>
-        </w:rPr>
-        <w:t xml:space="preserve"> </w:t>
-      </w:r>
-      <w:proofErr w:type="spellStart"/>
-      <w:r>
-        <w:rPr>
-          <w:rFonts w:ascii="Times New Roman" w:hAnsi="Times New Roman" w:cs="Times New Roman"/>
-          <w:b/>
-          <w:bCs/>
-          <w:sz w:val="36"/>
-          <w:szCs w:val="36"/>
-        </w:rPr>
-        <w:t>Parn-ong</w:t>
-      </w:r>
-      <w:proofErr w:type="spellEnd"/>
-      <w:r>
-        <w:rPr>
-          <w:rFonts w:ascii="Times New Roman" w:hAnsi="Times New Roman" w:cs="Times New Roman"/>
-          <w:b/>
-          <w:bCs/>
-          <w:sz w:val="36"/>
-          <w:szCs w:val="36"/>
-        </w:rPr>
-        <w:t xml:space="preserve"> 542115021</w:t>
+        <w:t>Tanadol Parn-ong 542115021</w:t>
       </w:r>
     </w:p>
     <w:p>
@@ -470,45 +392,8 @@
           <w:szCs w:val="36"/>
           <w:lang w:bidi="ar-SA"/>
         </w:rPr>
-        <w:t xml:space="preserve">Dr. </w:t>
-      </w:r>
-      <w:proofErr w:type="spellStart"/>
-      <w:r>
-        <w:rPr>
-          <w:rFonts w:ascii="Times New Roman" w:eastAsiaTheme="majorEastAsia" w:hAnsi="Times New Roman" w:cs="Times New Roman"/>
-          <w:b/>
-          <w:bCs/>
-          <w:sz w:val="36"/>
-          <w:szCs w:val="36"/>
-          <w:lang w:bidi="ar-SA"/>
-        </w:rPr>
-        <w:t>Prompong</w:t>
-      </w:r>
-      <w:proofErr w:type="spellEnd"/>
-      <w:r>
-        <w:rPr>
-          <w:rFonts w:ascii="Times New Roman" w:eastAsiaTheme="majorEastAsia" w:hAnsi="Times New Roman" w:cs="Times New Roman"/>
-          <w:b/>
-          <w:bCs/>
-          <w:sz w:val="36"/>
-          <w:szCs w:val="36"/>
-          <w:lang w:bidi="ar-SA"/>
-        </w:rPr>
-        <w:t xml:space="preserve"> </w:t>
-      </w:r>
-      <w:proofErr w:type="spellStart"/>
-      <w:r>
-        <w:rPr>
-          <w:rFonts w:ascii="Times New Roman" w:eastAsiaTheme="majorEastAsia" w:hAnsi="Times New Roman" w:cs="Times New Roman"/>
-          <w:b/>
-          <w:bCs/>
-          <w:sz w:val="36"/>
-          <w:szCs w:val="36"/>
-          <w:lang w:bidi="ar-SA"/>
-        </w:rPr>
-        <w:t>Sugunnasin</w:t>
-      </w:r>
-      <w:proofErr w:type="spellEnd"/>
+        <w:t>Dr. Prompong Sugunnasin</w:t>
+      </w:r>
     </w:p>
     <w:p>
       <w:pPr>
@@ -2189,15 +2074,7 @@
                 <w:sz w:val="20"/>
                 <w:szCs w:val="20"/>
               </w:rPr>
-              <w:t>In</w:t>
-            </w:r>
-            <w:r>
-              <w:rPr>
-                <w:rFonts w:ascii="Times New Roman" w:hAnsi="Times New Roman" w:cs="Times New Roman"/>
-                <w:sz w:val="20"/>
-                <w:szCs w:val="20"/>
-              </w:rPr>
-              <w:t>ventory and Asset Mangement_v0.6</w:t>
+              <w:t>Inventory and Asset Mangement_v0.6</w:t>
             </w:r>
             <w:r>
               <w:rPr>
@@ -2248,15 +2125,7 @@
                 <w:sz w:val="20"/>
                 <w:szCs w:val="20"/>
               </w:rPr>
-              <w:t>-</w:t>
-            </w:r>
-            <w:r>
-              <w:rPr>
-                <w:rFonts w:ascii="Times New Roman" w:hAnsi="Times New Roman" w:cs="Times New Roman"/>
-                <w:sz w:val="20"/>
-                <w:szCs w:val="20"/>
-              </w:rPr>
-              <w:t>fix abstract</w:t>
+              <w:t>-fix abstract</w:t>
             </w:r>
           </w:p>
           <w:p>
@@ -2470,9 +2339,8 @@
           <w:szCs w:val="20"/>
           <w:lang w:val="en-GB"/>
         </w:rPr>
-        <w:t xml:space="preserve">*NS = </w:t>
-      </w:r>
-      <w:proofErr w:type="spellStart"/>
+        <w:t>*NS = Nathawut Supavananusorn</w:t>
+      </w:r>
       <w:r>
         <w:rPr>
           <w:rFonts w:ascii="Times New Roman" w:hAnsi="Times New Roman" w:cs="Times New Roman"/>
@@ -2482,10 +2350,12 @@
           <w:szCs w:val="20"/>
           <w:lang w:val="en-GB"/>
         </w:rPr>
-        <w:t>Nathawut</w:t>
-      </w:r>
-      <w:proofErr w:type="spellEnd"/>
-      <w:r>
+        <w:t xml:space="preserve">    </w:t>
+      </w:r>
+    </w:p>
+    <w:p>
+      <w:pPr>
+        <w:spacing w:before="240" w:after="0" w:line="240" w:lineRule="auto"/>
         <w:rPr>
           <w:rFonts w:ascii="Times New Roman" w:hAnsi="Times New Roman" w:cs="Times New Roman"/>
           <w:b/>
@@ -2494,9 +2364,7 @@
           <w:szCs w:val="20"/>
           <w:lang w:val="en-GB"/>
         </w:rPr>
-        <w:t xml:space="preserve"> </w:t>
-      </w:r>
-      <w:proofErr w:type="spellStart"/>
+      </w:pPr>
       <w:r>
         <w:rPr>
           <w:rFonts w:ascii="Times New Roman" w:hAnsi="Times New Roman" w:cs="Times New Roman"/>
@@ -2506,9 +2374,8 @@
           <w:szCs w:val="20"/>
           <w:lang w:val="en-GB"/>
         </w:rPr>
-        <w:t>Supavananusorn</w:t>
-      </w:r>
-      <w:proofErr w:type="spellEnd"/>
+        <w:t xml:space="preserve">*TP = Tanadol </w:t>
+      </w:r>
       <w:r>
         <w:rPr>
           <w:rFonts w:ascii="Times New Roman" w:hAnsi="Times New Roman" w:cs="Times New Roman"/>
@@ -2518,69 +2385,8 @@
           <w:szCs w:val="20"/>
           <w:lang w:val="en-GB"/>
         </w:rPr>
-        <w:t xml:space="preserve">    </w:t>
-      </w:r>
-    </w:p>
-    <w:p>
-      <w:pPr>
-        <w:spacing w:before="240" w:after="0" w:line="240" w:lineRule="auto"/>
-        <w:rPr>
-          <w:rFonts w:ascii="Times New Roman" w:hAnsi="Times New Roman" w:cs="Times New Roman"/>
-          <w:b/>
-          <w:bCs/>
-          <w:sz w:val="20"/>
-          <w:szCs w:val="20"/>
-          <w:lang w:val="en-GB"/>
-        </w:rPr>
-      </w:pPr>
-      <w:r>
-        <w:rPr>
-          <w:rFonts w:ascii="Times New Roman" w:hAnsi="Times New Roman" w:cs="Times New Roman"/>
-          <w:b/>
-          <w:bCs/>
-          <w:sz w:val="20"/>
-          <w:szCs w:val="20"/>
-          <w:lang w:val="en-GB"/>
-        </w:rPr>
-        <w:t xml:space="preserve">*TP = </w:t>
-      </w:r>
-      <w:proofErr w:type="spellStart"/>
-      <w:r>
-        <w:rPr>
-          <w:rFonts w:ascii="Times New Roman" w:hAnsi="Times New Roman" w:cs="Times New Roman"/>
-          <w:b/>
-          <w:bCs/>
-          <w:sz w:val="20"/>
-          <w:szCs w:val="20"/>
-          <w:lang w:val="en-GB"/>
-        </w:rPr>
-        <w:t>Tanadol</w:t>
-      </w:r>
-      <w:proofErr w:type="spellEnd"/>
-      <w:r>
-        <w:rPr>
-          <w:rFonts w:ascii="Times New Roman" w:hAnsi="Times New Roman" w:cs="Times New Roman"/>
-          <w:b/>
-          <w:bCs/>
-          <w:sz w:val="20"/>
-          <w:szCs w:val="20"/>
-          <w:lang w:val="en-GB"/>
-        </w:rPr>
-        <w:t xml:space="preserve"> </w:t>
-      </w:r>
-      <w:proofErr w:type="spellStart"/>
-      <w:r>
-        <w:rPr>
-          <w:rFonts w:ascii="Times New Roman" w:hAnsi="Times New Roman" w:cs="Times New Roman"/>
-          <w:b/>
-          <w:bCs/>
-          <w:sz w:val="20"/>
-          <w:szCs w:val="20"/>
-          <w:lang w:val="en-GB"/>
-        </w:rPr>
         <w:t>Parn-ong</w:t>
       </w:r>
-      <w:proofErr w:type="spellEnd"/>
     </w:p>
     <w:p>
       <w:pPr>
@@ -2627,7 +2433,6 @@
         </w:rPr>
         <w:t xml:space="preserve"> = </w:t>
       </w:r>
-      <w:proofErr w:type="spellStart"/>
       <w:r>
         <w:rPr>
           <w:rFonts w:ascii="Times New Roman" w:hAnsi="Times New Roman" w:cs="Times New Roman"/>
@@ -2637,66 +2442,14 @@
           <w:szCs w:val="20"/>
           <w:lang w:val="en-GB"/>
         </w:rPr>
-        <w:t>Dr.</w:t>
-      </w:r>
-      <w:proofErr w:type="spellEnd"/>
-      <w:r>
-        <w:rPr>
-          <w:rFonts w:ascii="Times New Roman" w:hAnsi="Times New Roman" w:cs="Times New Roman"/>
-          <w:b/>
-          <w:bCs/>
-          <w:sz w:val="20"/>
-          <w:szCs w:val="20"/>
-          <w:lang w:val="en-GB"/>
-        </w:rPr>
-        <w:t xml:space="preserve"> </w:t>
-      </w:r>
-      <w:proofErr w:type="spellStart"/>
-      <w:r>
-        <w:rPr>
-          <w:rFonts w:ascii="Times New Roman" w:hAnsi="Times New Roman" w:cs="Times New Roman"/>
-          <w:b/>
-          <w:bCs/>
-          <w:sz w:val="20"/>
-          <w:szCs w:val="20"/>
-          <w:lang w:val="en-GB"/>
-        </w:rPr>
-        <w:t>Prompong</w:t>
-      </w:r>
-      <w:proofErr w:type="spellEnd"/>
-      <w:r>
-        <w:rPr>
-          <w:rFonts w:ascii="Times New Roman" w:hAnsi="Times New Roman" w:cs="Times New Roman"/>
-          <w:b/>
-          <w:bCs/>
-          <w:sz w:val="20"/>
-          <w:szCs w:val="20"/>
-          <w:lang w:val="en-GB"/>
-        </w:rPr>
-        <w:t xml:space="preserve"> </w:t>
-      </w:r>
-      <w:proofErr w:type="spellStart"/>
-      <w:r>
-        <w:rPr>
-          <w:rFonts w:ascii="Times New Roman" w:hAnsi="Times New Roman" w:cs="Times New Roman"/>
-          <w:b/>
-          <w:bCs/>
-          <w:sz w:val="20"/>
-          <w:szCs w:val="20"/>
-          <w:lang w:val="en-GB"/>
-        </w:rPr>
-        <w:t>Sugunnasin</w:t>
-      </w:r>
-      <w:proofErr w:type="spellEnd"/>
+        <w:t>Dr. Prompong Sugunnasin</w:t>
+      </w:r>
     </w:p>
     <w:p/>
     <w:p/>
     <w:p/>
     <w:p/>
-    <w:p>
-      <w:bookmarkStart w:id="0" w:name="_GoBack"/>
-      <w:bookmarkEnd w:id="0"/>
-    </w:p>
+    <w:p/>
     <w:p>
       <w:pPr>
         <w:rPr>
@@ -2727,14 +2480,6 @@
       </w:pPr>
       <w:r>
         <w:rPr>
-          <w:rFonts w:ascii="Times New Roman" w:hAnsi="Times New Roman"/>
-          <w:sz w:val="24"/>
-          <w:szCs w:val="24"/>
-        </w:rPr>
-        <w:t xml:space="preserve">In generally the management of media of </w:t>
-      </w:r>
-      <w:r>
-        <w:rPr>
           <w:rFonts w:ascii="Times New Roman" w:hAnsi="Times New Roman" w:cs="Times New Roman"/>
           <w:sz w:val="24"/>
           <w:szCs w:val="24"/>
@@ -2747,15 +2492,23 @@
           <w:sz w:val="24"/>
           <w:szCs w:val="24"/>
         </w:rPr>
-        <w:t>, there is IT staff to record about media information, to plan to order purchasing, and to repair media</w:t>
-      </w:r>
-      <w:r>
-        <w:rPr>
-          <w:rFonts w:ascii="Times New Roman" w:hAnsi="Times New Roman" w:cs="Times New Roman"/>
-          <w:sz w:val="24"/>
-          <w:szCs w:val="24"/>
-        </w:rPr>
-        <w:t>. The repairing inform</w:t>
+        <w:t xml:space="preserve">, there </w:t>
+      </w:r>
+      <w:r>
+        <w:rPr>
+          <w:rFonts w:ascii="Times New Roman" w:hAnsi="Times New Roman" w:cs="Times New Roman"/>
+          <w:sz w:val="24"/>
+          <w:szCs w:val="24"/>
+        </w:rPr>
+        <w:t>are</w:t>
+      </w:r>
+      <w:r>
+        <w:rPr>
+          <w:rFonts w:ascii="Times New Roman" w:hAnsi="Times New Roman" w:cs="Times New Roman"/>
+          <w:sz w:val="24"/>
+          <w:szCs w:val="24"/>
+        </w:rPr>
+        <w:t xml:space="preserve"> IT staff</w:t>
       </w:r>
       <w:r>
         <w:rPr>
@@ -2771,7 +2524,151 @@
           <w:sz w:val="24"/>
           <w:szCs w:val="24"/>
         </w:rPr>
-        <w:t xml:space="preserve"> of media,</w:t>
+        <w:t xml:space="preserve"> to record about</w:t>
+      </w:r>
+      <w:r>
+        <w:rPr>
+          <w:rFonts w:ascii="Times New Roman" w:hAnsi="Times New Roman" w:cs="Times New Roman"/>
+          <w:sz w:val="24"/>
+          <w:szCs w:val="24"/>
+        </w:rPr>
+        <w:t xml:space="preserve"> durable articles</w:t>
+      </w:r>
+      <w:r>
+        <w:rPr>
+          <w:rFonts w:ascii="Times New Roman" w:hAnsi="Times New Roman" w:cs="Times New Roman"/>
+          <w:sz w:val="24"/>
+          <w:szCs w:val="24"/>
+        </w:rPr>
+        <w:t xml:space="preserve">, to plan to order purchasing, and to repair </w:t>
+      </w:r>
+      <w:r>
+        <w:rPr>
+          <w:rFonts w:ascii="Times New Roman" w:hAnsi="Times New Roman" w:cs="Times New Roman"/>
+          <w:sz w:val="24"/>
+          <w:szCs w:val="24"/>
+        </w:rPr>
+        <w:t>durable articles</w:t>
+      </w:r>
+      <w:r>
+        <w:rPr>
+          <w:rFonts w:ascii="Times New Roman" w:hAnsi="Times New Roman" w:cs="Times New Roman"/>
+          <w:sz w:val="24"/>
+          <w:szCs w:val="24"/>
+        </w:rPr>
+        <w:t>.</w:t>
+      </w:r>
+      <w:r>
+        <w:rPr>
+          <w:rFonts w:ascii="Times New Roman" w:hAnsi="Times New Roman" w:cs="Times New Roman"/>
+          <w:sz w:val="24"/>
+          <w:szCs w:val="24"/>
+        </w:rPr>
+        <w:t xml:space="preserve"> Moreover, IT staffs </w:t>
+      </w:r>
+      <w:r>
+        <w:rPr>
+          <w:rFonts w:ascii="Times New Roman" w:hAnsi="Times New Roman" w:cs="Times New Roman"/>
+          <w:sz w:val="24"/>
+          <w:szCs w:val="24"/>
+        </w:rPr>
+        <w:t>handle</w:t>
+      </w:r>
+      <w:r>
+        <w:rPr>
+          <w:rFonts w:ascii="Times New Roman" w:hAnsi="Times New Roman" w:cs="Times New Roman"/>
+          <w:sz w:val="24"/>
+          <w:szCs w:val="24"/>
+        </w:rPr>
+        <w:t xml:space="preserve"> about repairing durable articles in </w:t>
+      </w:r>
+      <w:r>
+        <w:rPr>
+          <w:rFonts w:ascii="Times New Roman" w:hAnsi="Times New Roman" w:cs="Times New Roman"/>
+          <w:sz w:val="24"/>
+          <w:szCs w:val="24"/>
+        </w:rPr>
+        <w:t xml:space="preserve">the </w:t>
+      </w:r>
+      <w:r>
+        <w:rPr>
+          <w:rFonts w:ascii="Times New Roman" w:hAnsi="Times New Roman" w:cs="Times New Roman"/>
+          <w:sz w:val="24"/>
+          <w:szCs w:val="24"/>
+        </w:rPr>
+        <w:t>organization.</w:t>
+      </w:r>
+      <w:r>
+        <w:rPr>
+          <w:rFonts w:ascii="Times New Roman" w:hAnsi="Times New Roman" w:cs="Times New Roman"/>
+          <w:sz w:val="24"/>
+          <w:szCs w:val="24"/>
+        </w:rPr>
+        <w:t xml:space="preserve"> The repairing inform</w:t>
+      </w:r>
+      <w:r>
+        <w:rPr>
+          <w:rFonts w:ascii="Times New Roman" w:hAnsi="Times New Roman" w:cs="Times New Roman"/>
+          <w:sz w:val="24"/>
+          <w:szCs w:val="24"/>
+        </w:rPr>
+        <w:t>s</w:t>
+      </w:r>
+      <w:r>
+        <w:rPr>
+          <w:rFonts w:ascii="Times New Roman" w:hAnsi="Times New Roman" w:cs="Times New Roman"/>
+          <w:sz w:val="24"/>
+          <w:szCs w:val="24"/>
+        </w:rPr>
+        <w:t xml:space="preserve"> of </w:t>
+      </w:r>
+      <w:r>
+        <w:rPr>
+          <w:rFonts w:ascii="Times New Roman" w:hAnsi="Times New Roman" w:cs="Times New Roman"/>
+          <w:sz w:val="24"/>
+          <w:szCs w:val="24"/>
+        </w:rPr>
+        <w:t>durable articles</w:t>
+      </w:r>
+      <w:r>
+        <w:rPr>
+          <w:rFonts w:ascii="Times New Roman" w:hAnsi="Times New Roman" w:cs="Times New Roman"/>
+          <w:sz w:val="24"/>
+          <w:szCs w:val="24"/>
+        </w:rPr>
+        <w:t xml:space="preserve"> can inform</w:t>
+      </w:r>
+      <w:r>
+        <w:rPr>
+          <w:rFonts w:ascii="Times New Roman" w:hAnsi="Times New Roman" w:cs="Times New Roman"/>
+          <w:sz w:val="24"/>
+          <w:szCs w:val="24"/>
+        </w:rPr>
+        <w:t xml:space="preserve"> by who</w:t>
+      </w:r>
+      <w:r>
+        <w:rPr>
+          <w:rFonts w:ascii="Times New Roman" w:hAnsi="Times New Roman" w:cs="Times New Roman"/>
+          <w:sz w:val="24"/>
+          <w:szCs w:val="24"/>
+        </w:rPr>
+        <w:t xml:space="preserve"> use media or the owner of media</w:t>
+      </w:r>
+      <w:r>
+        <w:rPr>
+          <w:rFonts w:ascii="Times New Roman" w:hAnsi="Times New Roman" w:cs="Times New Roman"/>
+          <w:sz w:val="24"/>
+          <w:szCs w:val="24"/>
+        </w:rPr>
+        <w:t>, which</w:t>
+      </w:r>
+      <w:r>
+        <w:rPr>
+          <w:rFonts w:ascii="Times New Roman" w:hAnsi="Times New Roman" w:cs="Times New Roman"/>
+          <w:sz w:val="24"/>
+          <w:szCs w:val="24"/>
+        </w:rPr>
+        <w:t xml:space="preserve"> have to fill broken media information in the form paper and request to staff.</w:t>
       </w:r>
       <w:r>
         <w:rPr>
@@ -2781,47 +2678,137 @@
         </w:rPr>
         <w:t xml:space="preserve"> </w:t>
       </w:r>
-      <w:r>
-        <w:rPr>
-          <w:rFonts w:ascii="Times New Roman" w:hAnsi="Times New Roman" w:cs="Times New Roman"/>
-          <w:sz w:val="24"/>
-          <w:szCs w:val="24"/>
-        </w:rPr>
-        <w:t>who use media or the owner of media have to fill broken media information in the form paper and request to staff. These things are many process</w:t>
-      </w:r>
-      <w:r>
-        <w:rPr>
-          <w:rFonts w:ascii="Times New Roman" w:hAnsi="Times New Roman" w:cs="Times New Roman"/>
-          <w:sz w:val="24"/>
-          <w:szCs w:val="24"/>
-        </w:rPr>
-        <w:t>es</w:t>
-      </w:r>
-      <w:r>
-        <w:rPr>
-          <w:rFonts w:ascii="Times New Roman" w:hAnsi="Times New Roman" w:cs="Times New Roman"/>
-          <w:sz w:val="24"/>
-          <w:szCs w:val="24"/>
-        </w:rPr>
-        <w:t xml:space="preserve"> and use lot</w:t>
-      </w:r>
-      <w:r>
-        <w:rPr>
-          <w:rFonts w:ascii="Times New Roman" w:hAnsi="Times New Roman" w:cs="Times New Roman"/>
-          <w:sz w:val="24"/>
-          <w:szCs w:val="24"/>
-        </w:rPr>
-        <w:t>s</w:t>
-      </w:r>
-      <w:r>
-        <w:rPr>
-          <w:rFonts w:ascii="Times New Roman" w:hAnsi="Times New Roman" w:cs="Times New Roman"/>
-          <w:sz w:val="24"/>
-          <w:szCs w:val="24"/>
-        </w:rPr>
-        <w:t xml:space="preserve"> of time.</w:t>
-      </w:r>
-    </w:p>
+      <w:bookmarkStart w:id="0" w:name="OLE_LINK1"/>
+      <w:r>
+        <w:rPr>
+          <w:rFonts w:ascii="Times New Roman" w:hAnsi="Times New Roman" w:cs="Times New Roman"/>
+          <w:sz w:val="24"/>
+          <w:szCs w:val="24"/>
+        </w:rPr>
+        <w:t>This process has weaknesses because the paper can</w:t>
+      </w:r>
+      <w:r>
+        <w:rPr>
+          <w:rFonts w:ascii="Times New Roman" w:hAnsi="Times New Roman" w:cs="Times New Roman"/>
+          <w:sz w:val="24"/>
+          <w:szCs w:val="24"/>
+        </w:rPr>
+        <w:t xml:space="preserve"> be</w:t>
+      </w:r>
+      <w:r>
+        <w:rPr>
+          <w:rFonts w:ascii="Times New Roman" w:hAnsi="Times New Roman" w:cs="Times New Roman"/>
+          <w:sz w:val="24"/>
+          <w:szCs w:val="24"/>
+        </w:rPr>
+        <w:t xml:space="preserve"> lost</w:t>
+      </w:r>
+      <w:r>
+        <w:rPr>
+          <w:rFonts w:ascii="Times New Roman" w:hAnsi="Times New Roman" w:cs="Times New Roman"/>
+          <w:sz w:val="24"/>
+          <w:szCs w:val="24"/>
+        </w:rPr>
+        <w:t>. I</w:t>
+      </w:r>
+      <w:r>
+        <w:rPr>
+          <w:rFonts w:ascii="Times New Roman" w:hAnsi="Times New Roman" w:cs="Times New Roman"/>
+          <w:sz w:val="24"/>
+          <w:szCs w:val="24"/>
+        </w:rPr>
+        <w:t xml:space="preserve">t is </w:t>
+      </w:r>
+      <w:r>
+        <w:rPr>
+          <w:rFonts w:ascii="Times New Roman" w:hAnsi="Times New Roman" w:cs="Times New Roman"/>
+          <w:sz w:val="24"/>
+          <w:szCs w:val="24"/>
+        </w:rPr>
+        <w:t xml:space="preserve">collected by IT staff, which is </w:t>
+      </w:r>
+      <w:r>
+        <w:rPr>
+          <w:rFonts w:ascii="Times New Roman" w:hAnsi="Times New Roman" w:cs="Times New Roman"/>
+          <w:sz w:val="24"/>
+          <w:szCs w:val="24"/>
+        </w:rPr>
+        <w:t>not easy</w:t>
+      </w:r>
+      <w:r>
+        <w:rPr>
+          <w:rFonts w:ascii="Times New Roman" w:hAnsi="Times New Roman" w:cs="Times New Roman"/>
+          <w:sz w:val="24"/>
+          <w:szCs w:val="24"/>
+        </w:rPr>
+        <w:t xml:space="preserve"> to manage or collect</w:t>
+      </w:r>
+      <w:r>
+        <w:rPr>
+          <w:rFonts w:ascii="Times New Roman" w:hAnsi="Times New Roman" w:cs="Times New Roman"/>
+          <w:sz w:val="24"/>
+          <w:szCs w:val="24"/>
+        </w:rPr>
+        <w:t xml:space="preserve"> </w:t>
+      </w:r>
+      <w:r>
+        <w:rPr>
+          <w:rFonts w:ascii="Times New Roman" w:hAnsi="Times New Roman" w:cs="Times New Roman"/>
+          <w:sz w:val="24"/>
+          <w:szCs w:val="24"/>
+        </w:rPr>
+        <w:t>those documents</w:t>
+      </w:r>
+      <w:r>
+        <w:rPr>
+          <w:rFonts w:ascii="Times New Roman" w:hAnsi="Times New Roman" w:cs="Times New Roman"/>
+          <w:sz w:val="24"/>
+          <w:szCs w:val="24"/>
+        </w:rPr>
+        <w:t>.</w:t>
+      </w:r>
+      <w:r>
+        <w:rPr>
+          <w:rFonts w:ascii="Times New Roman" w:hAnsi="Times New Roman" w:cs="Times New Roman"/>
+          <w:sz w:val="24"/>
+          <w:szCs w:val="24"/>
+        </w:rPr>
+        <w:t xml:space="preserve"> I</w:t>
+      </w:r>
+      <w:r>
+        <w:rPr>
+          <w:rFonts w:ascii="Times New Roman" w:hAnsi="Times New Roman" w:cs="Times New Roman"/>
+          <w:sz w:val="24"/>
+          <w:szCs w:val="24"/>
+        </w:rPr>
+        <w:t>n part of r</w:t>
+      </w:r>
+      <w:r>
+        <w:rPr>
+          <w:rFonts w:ascii="Times New Roman" w:hAnsi="Times New Roman" w:cs="Times New Roman"/>
+          <w:sz w:val="24"/>
+          <w:szCs w:val="24"/>
+        </w:rPr>
+        <w:t>eporter</w:t>
+      </w:r>
+      <w:r>
+        <w:rPr>
+          <w:rFonts w:ascii="Times New Roman" w:hAnsi="Times New Roman" w:cs="Times New Roman"/>
+          <w:sz w:val="24"/>
+          <w:szCs w:val="24"/>
+        </w:rPr>
+        <w:t xml:space="preserve"> problem is not able to track for ordering to repair</w:t>
+      </w:r>
+      <w:r>
+        <w:rPr>
+          <w:rFonts w:ascii="Times New Roman" w:hAnsi="Times New Roman" w:cs="Times New Roman"/>
+          <w:sz w:val="24"/>
+          <w:szCs w:val="24"/>
+        </w:rPr>
+        <w:t>.</w:t>
+      </w:r>
+    </w:p>
+    <w:bookmarkEnd w:id="0"/>
     <w:p>
       <w:pPr>
         <w:rPr>
@@ -2855,15 +2842,63 @@
           <w:sz w:val="24"/>
           <w:szCs w:val="24"/>
         </w:rPr>
-        <w:t xml:space="preserve">web application for media management and media </w:t>
-      </w:r>
-      <w:r>
-        <w:rPr>
-          <w:rFonts w:ascii="Times New Roman" w:hAnsi="Times New Roman" w:cs="Times New Roman"/>
-          <w:sz w:val="24"/>
-          <w:szCs w:val="24"/>
-        </w:rPr>
-        <w:t>repairing, which repair quickly and comfortable. “Inventory and Asset Management system” is</w:t>
+        <w:t xml:space="preserve">web application for </w:t>
+      </w:r>
+      <w:r>
+        <w:rPr>
+          <w:rFonts w:ascii="Times New Roman" w:hAnsi="Times New Roman" w:cs="Times New Roman"/>
+          <w:sz w:val="24"/>
+          <w:szCs w:val="24"/>
+        </w:rPr>
+        <w:t>durable articles</w:t>
+      </w:r>
+      <w:r>
+        <w:rPr>
+          <w:rFonts w:ascii="Times New Roman" w:hAnsi="Times New Roman" w:cs="Times New Roman"/>
+          <w:sz w:val="24"/>
+          <w:szCs w:val="24"/>
+        </w:rPr>
+        <w:t xml:space="preserve"> management and </w:t>
+      </w:r>
+      <w:r>
+        <w:rPr>
+          <w:rFonts w:ascii="Times New Roman" w:hAnsi="Times New Roman" w:cs="Times New Roman"/>
+          <w:sz w:val="24"/>
+          <w:szCs w:val="24"/>
+        </w:rPr>
+        <w:t xml:space="preserve">durable articles </w:t>
+      </w:r>
+      <w:r>
+        <w:rPr>
+          <w:rFonts w:ascii="Times New Roman" w:hAnsi="Times New Roman" w:cs="Times New Roman"/>
+          <w:sz w:val="24"/>
+          <w:szCs w:val="24"/>
+        </w:rPr>
+        <w:t>reparation</w:t>
+      </w:r>
+      <w:r>
+        <w:rPr>
+          <w:rFonts w:ascii="Times New Roman" w:hAnsi="Times New Roman" w:cs="Times New Roman"/>
+          <w:sz w:val="24"/>
+          <w:szCs w:val="24"/>
+        </w:rPr>
+        <w:t>, which repair quickly and comfortable</w:t>
+      </w:r>
+      <w:r>
+        <w:rPr>
+          <w:rFonts w:ascii="Times New Roman" w:hAnsi="Times New Roman" w:cs="Times New Roman"/>
+          <w:sz w:val="24"/>
+          <w:szCs w:val="24"/>
+        </w:rPr>
+        <w:t xml:space="preserve"> to IT staffs and reporters</w:t>
+      </w:r>
+      <w:r>
+        <w:rPr>
+          <w:rFonts w:ascii="Times New Roman" w:hAnsi="Times New Roman" w:cs="Times New Roman"/>
+          <w:sz w:val="24"/>
+          <w:szCs w:val="24"/>
+        </w:rPr>
+        <w:t>. “Inventory and Asset Management system” is</w:t>
       </w:r>
       <w:r>
         <w:rPr>
@@ -2871,25 +2906,154 @@
           <w:sz w:val="24"/>
           <w:szCs w:val="30"/>
         </w:rPr>
-        <w:t xml:space="preserve"> to manage system the media (add, update, and delete media information), and Management Information system analyzes information about media which this system can help the staff to manage and plan for purchasing new media easily. Besides pairing system, pairing passes by the web application</w:t>
-      </w:r>
-    </w:p>
-    <w:p>
-      <w:pPr>
+        <w:t xml:space="preserve"> </w:t>
+      </w:r>
+      <w:r>
+        <w:rPr>
+          <w:rFonts w:ascii="Times New Roman" w:hAnsi="Times New Roman" w:cs="Times New Roman"/>
+          <w:sz w:val="24"/>
+          <w:szCs w:val="24"/>
+        </w:rPr>
+        <w:t xml:space="preserve">the </w:t>
+      </w:r>
+      <w:r>
+        <w:rPr>
+          <w:rFonts w:ascii="Times New Roman" w:hAnsi="Times New Roman" w:cs="Times New Roman"/>
+          <w:sz w:val="24"/>
+          <w:szCs w:val="24"/>
+        </w:rPr>
+        <w:t>durable articles</w:t>
+      </w:r>
+      <w:r>
+        <w:rPr>
+          <w:rFonts w:ascii="Times New Roman" w:hAnsi="Times New Roman" w:cs="Times New Roman"/>
+          <w:sz w:val="24"/>
+          <w:szCs w:val="24"/>
+        </w:rPr>
+        <w:t xml:space="preserve"> management system</w:t>
+      </w:r>
+      <w:r>
+        <w:rPr>
+          <w:rFonts w:ascii="Times New Roman" w:hAnsi="Times New Roman" w:cs="Times New Roman"/>
+          <w:sz w:val="24"/>
+          <w:szCs w:val="24"/>
+        </w:rPr>
+        <w:t xml:space="preserve"> </w:t>
+      </w:r>
+      <w:r>
         <w:rPr>
           <w:rFonts w:ascii="Times New Roman" w:hAnsi="Times New Roman" w:cs="Angsana New"/>
           <w:sz w:val="24"/>
           <w:szCs w:val="30"/>
         </w:rPr>
-      </w:pPr>
+        <w:t xml:space="preserve">(add, update, and delete </w:t>
+      </w:r>
+      <w:r>
+        <w:rPr>
+          <w:rFonts w:ascii="Times New Roman" w:hAnsi="Times New Roman" w:cs="Times New Roman"/>
+          <w:sz w:val="24"/>
+          <w:szCs w:val="24"/>
+        </w:rPr>
+        <w:t xml:space="preserve">durable articles </w:t>
+      </w:r>
       <w:r>
         <w:rPr>
           <w:rFonts w:ascii="Times New Roman" w:hAnsi="Times New Roman" w:cs="Angsana New"/>
           <w:sz w:val="24"/>
           <w:szCs w:val="30"/>
         </w:rPr>
+        <w:t xml:space="preserve">information), and Management Information system analyzes information about </w:t>
+      </w:r>
+      <w:r>
+        <w:rPr>
+          <w:rFonts w:ascii="Times New Roman" w:hAnsi="Times New Roman" w:cs="Times New Roman"/>
+          <w:sz w:val="24"/>
+          <w:szCs w:val="24"/>
+        </w:rPr>
+        <w:t>durable articles</w:t>
+      </w:r>
+      <w:r>
+        <w:rPr>
+          <w:rFonts w:ascii="Times New Roman" w:hAnsi="Times New Roman" w:cs="Times New Roman"/>
+          <w:sz w:val="24"/>
+          <w:szCs w:val="24"/>
+        </w:rPr>
+        <w:t>.</w:t>
+      </w:r>
+      <w:r>
+        <w:rPr>
+          <w:rFonts w:ascii="Times New Roman" w:hAnsi="Times New Roman" w:cs="Angsana New"/>
+          <w:sz w:val="24"/>
+          <w:szCs w:val="30"/>
+        </w:rPr>
+        <w:t xml:space="preserve"> T</w:t>
+      </w:r>
+      <w:r>
+        <w:rPr>
+          <w:rFonts w:ascii="Times New Roman" w:hAnsi="Times New Roman" w:cs="Angsana New"/>
+          <w:sz w:val="24"/>
+          <w:szCs w:val="30"/>
+        </w:rPr>
+        <w:t>his system can help the staff to manage and plan for purchasing new media easily.</w:t>
+      </w:r>
+      <w:r>
+        <w:rPr>
+          <w:rFonts w:ascii="Times New Roman" w:hAnsi="Times New Roman" w:cs="Angsana New"/>
+          <w:sz w:val="24"/>
+          <w:szCs w:val="30"/>
+        </w:rPr>
+        <w:t xml:space="preserve"> Moreover, this system consists repairing system, which helps reporters for tracking reparation process of durable articles by notification via emails. Repairi</w:t>
+      </w:r>
+      <w:bookmarkStart w:id="1" w:name="_GoBack"/>
+      <w:bookmarkEnd w:id="1"/>
+      <w:r>
+        <w:rPr>
+          <w:rFonts w:ascii="Times New Roman" w:hAnsi="Times New Roman" w:cs="Angsana New"/>
+          <w:sz w:val="24"/>
+          <w:szCs w:val="30"/>
+        </w:rPr>
+        <w:t xml:space="preserve">ng system helps technicians </w:t>
+      </w:r>
+      <w:r>
+        <w:rPr>
+          <w:rFonts w:ascii="Times New Roman" w:hAnsi="Times New Roman" w:cs="Angsana New"/>
+          <w:sz w:val="24"/>
+          <w:szCs w:val="30"/>
+        </w:rPr>
+        <w:t>to manage</w:t>
+      </w:r>
+      <w:r>
+        <w:rPr>
+          <w:rFonts w:ascii="Times New Roman" w:hAnsi="Times New Roman" w:cs="Angsana New"/>
+          <w:sz w:val="24"/>
+          <w:szCs w:val="30"/>
+        </w:rPr>
+        <w:t xml:space="preserve"> reparation inf</w:t>
+      </w:r>
+      <w:r>
+        <w:rPr>
+          <w:rFonts w:ascii="Times New Roman" w:hAnsi="Times New Roman" w:cs="Angsana New"/>
+          <w:sz w:val="24"/>
+          <w:szCs w:val="30"/>
+        </w:rPr>
+        <w:t>ormation.</w:t>
+      </w:r>
+    </w:p>
+    <w:p>
+      <w:pPr>
+        <w:rPr>
+          <w:rFonts w:ascii="Times New Roman" w:hAnsi="Times New Roman" w:cs="Angsana New"/>
+          <w:sz w:val="24"/>
+          <w:szCs w:val="30"/>
+        </w:rPr>
+      </w:pPr>
+      <w:r>
+        <w:rPr>
+          <w:rFonts w:ascii="Times New Roman" w:hAnsi="Times New Roman" w:cs="Angsana New"/>
+          <w:sz w:val="24"/>
+          <w:szCs w:val="30"/>
+        </w:rPr>
         <w:tab/>
-        <w:t>Administrator can manage the media (add, update, and delete media information) and access to Management Information system to search the sum up report about repairing media. Technician can check the details</w:t>
       </w:r>
       <w:r>
         <w:rPr>
@@ -2897,7 +3061,223 @@
           <w:sz w:val="24"/>
           <w:szCs w:val="30"/>
         </w:rPr>
-        <w:t xml:space="preserve"> of inform’s media come in and update the predicament’s media. The reporter can inform detail about broken media into the system, because the technician knows those detail and manage to repair it.</w:t>
+        <w:t>This system consists three users. The first user is A</w:t>
+      </w:r>
+      <w:r>
+        <w:rPr>
+          <w:rFonts w:ascii="Times New Roman" w:hAnsi="Times New Roman" w:cs="Angsana New"/>
+          <w:sz w:val="24"/>
+          <w:szCs w:val="30"/>
+        </w:rPr>
+        <w:t>dministrator</w:t>
+      </w:r>
+      <w:r>
+        <w:rPr>
+          <w:rFonts w:ascii="Times New Roman" w:hAnsi="Times New Roman" w:cs="Angsana New"/>
+          <w:sz w:val="24"/>
+          <w:szCs w:val="30"/>
+        </w:rPr>
+        <w:t>, he</w:t>
+      </w:r>
+      <w:r>
+        <w:rPr>
+          <w:rFonts w:ascii="Times New Roman" w:hAnsi="Times New Roman" w:cs="Angsana New"/>
+          <w:sz w:val="24"/>
+          <w:szCs w:val="30"/>
+        </w:rPr>
+        <w:t xml:space="preserve"> can manage the </w:t>
+      </w:r>
+      <w:r>
+        <w:rPr>
+          <w:rFonts w:ascii="Times New Roman" w:hAnsi="Times New Roman" w:cs="Angsana New"/>
+          <w:sz w:val="24"/>
+          <w:szCs w:val="30"/>
+        </w:rPr>
+        <w:t>durable articles (add, update, and delete durable articles</w:t>
+      </w:r>
+      <w:r>
+        <w:rPr>
+          <w:rFonts w:ascii="Times New Roman" w:hAnsi="Times New Roman" w:cs="Angsana New"/>
+          <w:sz w:val="24"/>
+          <w:szCs w:val="30"/>
+        </w:rPr>
+        <w:t xml:space="preserve"> information) and access to Management Informa</w:t>
+      </w:r>
+      <w:r>
+        <w:rPr>
+          <w:rFonts w:ascii="Times New Roman" w:hAnsi="Times New Roman" w:cs="Angsana New"/>
+          <w:sz w:val="24"/>
+          <w:szCs w:val="30"/>
+        </w:rPr>
+        <w:t>tion system to search the summary</w:t>
+      </w:r>
+      <w:r>
+        <w:rPr>
+          <w:rFonts w:ascii="Times New Roman" w:hAnsi="Times New Roman" w:cs="Angsana New"/>
+          <w:sz w:val="24"/>
+          <w:szCs w:val="30"/>
+        </w:rPr>
+        <w:t xml:space="preserve"> report about repairing media. </w:t>
+      </w:r>
+      <w:r>
+        <w:rPr>
+          <w:rFonts w:ascii="Times New Roman" w:hAnsi="Times New Roman" w:cs="Angsana New"/>
+          <w:sz w:val="24"/>
+          <w:szCs w:val="30"/>
+        </w:rPr>
+        <w:t>The second user is the t</w:t>
+      </w:r>
+      <w:r>
+        <w:rPr>
+          <w:rFonts w:ascii="Times New Roman" w:hAnsi="Times New Roman" w:cs="Angsana New"/>
+          <w:sz w:val="24"/>
+          <w:szCs w:val="30"/>
+        </w:rPr>
+        <w:t>echnician</w:t>
+      </w:r>
+      <w:r>
+        <w:rPr>
+          <w:rFonts w:ascii="Times New Roman" w:hAnsi="Times New Roman" w:cs="Angsana New"/>
+          <w:sz w:val="24"/>
+          <w:szCs w:val="30"/>
+        </w:rPr>
+        <w:t>, he</w:t>
+      </w:r>
+      <w:r>
+        <w:rPr>
+          <w:rFonts w:ascii="Times New Roman" w:hAnsi="Times New Roman" w:cs="Angsana New"/>
+          <w:sz w:val="24"/>
+          <w:szCs w:val="30"/>
+        </w:rPr>
+        <w:t xml:space="preserve"> can check the details</w:t>
+      </w:r>
+      <w:r>
+        <w:rPr>
+          <w:rFonts w:ascii="Times New Roman" w:hAnsi="Times New Roman" w:cs="Angsana New"/>
+          <w:sz w:val="24"/>
+          <w:szCs w:val="30"/>
+        </w:rPr>
+        <w:t xml:space="preserve"> of inform about broken</w:t>
+      </w:r>
+      <w:r>
+        <w:rPr>
+          <w:rFonts w:ascii="Times New Roman" w:hAnsi="Times New Roman" w:cs="Angsana New"/>
+          <w:sz w:val="24"/>
+          <w:szCs w:val="30"/>
+        </w:rPr>
+        <w:t xml:space="preserve"> </w:t>
+      </w:r>
+      <w:r>
+        <w:rPr>
+          <w:rFonts w:ascii="Times New Roman" w:hAnsi="Times New Roman" w:cs="Angsana New"/>
+          <w:sz w:val="24"/>
+          <w:szCs w:val="30"/>
+        </w:rPr>
+        <w:t>durable articles</w:t>
+      </w:r>
+      <w:r>
+        <w:rPr>
+          <w:rFonts w:ascii="Times New Roman" w:hAnsi="Times New Roman" w:cs="Angsana New"/>
+          <w:sz w:val="24"/>
+          <w:szCs w:val="30"/>
+        </w:rPr>
+        <w:t xml:space="preserve"> come in and update the </w:t>
+      </w:r>
+      <w:r>
+        <w:rPr>
+          <w:rFonts w:ascii="Times New Roman" w:hAnsi="Times New Roman" w:cs="Angsana New"/>
+          <w:sz w:val="24"/>
+          <w:szCs w:val="30"/>
+        </w:rPr>
+        <w:t>reparation information</w:t>
+      </w:r>
+      <w:r>
+        <w:rPr>
+          <w:rFonts w:ascii="Times New Roman" w:hAnsi="Times New Roman" w:cs="Angsana New"/>
+          <w:sz w:val="24"/>
+          <w:szCs w:val="30"/>
+        </w:rPr>
+        <w:t xml:space="preserve">. </w:t>
+      </w:r>
+      <w:r>
+        <w:rPr>
+          <w:rFonts w:ascii="Times New Roman" w:hAnsi="Times New Roman" w:cs="Angsana New"/>
+          <w:sz w:val="24"/>
+          <w:szCs w:val="30"/>
+        </w:rPr>
+        <w:t>Third user is t</w:t>
+      </w:r>
+      <w:r>
+        <w:rPr>
+          <w:rFonts w:ascii="Times New Roman" w:hAnsi="Times New Roman" w:cs="Angsana New"/>
+          <w:sz w:val="24"/>
+          <w:szCs w:val="30"/>
+        </w:rPr>
+        <w:t>he reporter</w:t>
+      </w:r>
+      <w:r>
+        <w:rPr>
+          <w:rFonts w:ascii="Times New Roman" w:hAnsi="Times New Roman" w:cs="Angsana New"/>
+          <w:sz w:val="24"/>
+          <w:szCs w:val="30"/>
+        </w:rPr>
+        <w:t>, he</w:t>
+      </w:r>
+      <w:r>
+        <w:rPr>
+          <w:rFonts w:ascii="Times New Roman" w:hAnsi="Times New Roman" w:cs="Angsana New"/>
+          <w:sz w:val="24"/>
+          <w:szCs w:val="30"/>
+        </w:rPr>
+        <w:t xml:space="preserve"> can inform detail about broken </w:t>
+      </w:r>
+      <w:r>
+        <w:rPr>
+          <w:rFonts w:ascii="Times New Roman" w:hAnsi="Times New Roman" w:cs="Angsana New"/>
+          <w:sz w:val="24"/>
+          <w:szCs w:val="30"/>
+        </w:rPr>
+        <w:t xml:space="preserve">durable articles </w:t>
+      </w:r>
+      <w:r>
+        <w:rPr>
+          <w:rFonts w:ascii="Times New Roman" w:hAnsi="Times New Roman" w:cs="Angsana New"/>
+          <w:sz w:val="24"/>
+          <w:szCs w:val="30"/>
+        </w:rPr>
+        <w:t xml:space="preserve">into the system, </w:t>
+      </w:r>
+      <w:r>
+        <w:rPr>
+          <w:rFonts w:ascii="Times New Roman" w:hAnsi="Times New Roman" w:cs="Angsana New"/>
+          <w:sz w:val="24"/>
+          <w:szCs w:val="30"/>
+        </w:rPr>
+        <w:t xml:space="preserve">which </w:t>
+      </w:r>
+      <w:r>
+        <w:rPr>
+          <w:rFonts w:ascii="Times New Roman" w:hAnsi="Times New Roman" w:cs="Angsana New"/>
+          <w:sz w:val="24"/>
+          <w:szCs w:val="30"/>
+        </w:rPr>
+        <w:t xml:space="preserve">the technician </w:t>
+      </w:r>
+      <w:r>
+        <w:rPr>
+          <w:rFonts w:ascii="Times New Roman" w:hAnsi="Times New Roman" w:cs="Angsana New"/>
+          <w:sz w:val="24"/>
+          <w:szCs w:val="30"/>
+        </w:rPr>
+        <w:t>knows those detail and</w:t>
+      </w:r>
+      <w:r>
+        <w:rPr>
+          <w:rFonts w:ascii="Times New Roman" w:hAnsi="Times New Roman" w:cs="Angsana New"/>
+          <w:sz w:val="24"/>
+          <w:szCs w:val="30"/>
+        </w:rPr>
+        <w:t xml:space="preserve"> repair it.</w:t>
       </w:r>
     </w:p>
     <w:p/>
@@ -3076,7 +3456,7 @@
           <w:szCs w:val="36"/>
         </w:rPr>
       </w:pPr>
-      <w:bookmarkStart w:id="1" w:name="_Toc418946028"/>
+      <w:bookmarkStart w:id="2" w:name="_Toc418946028"/>
       <w:r>
         <w:rPr>
           <w:rFonts w:ascii="Times New Roman" w:hAnsi="Times New Roman" w:cs="Times New Roman"/>
@@ -3086,7 +3466,6 @@
           <w:sz w:val="36"/>
           <w:szCs w:val="36"/>
         </w:rPr>
-        <w:lastRenderedPageBreak/>
         <w:t>Chapter One</w:t>
       </w:r>
       <w:r>
@@ -3111,7 +3490,7 @@
         </w:rPr>
         <w:t>Introduction and Background</w:t>
       </w:r>
-      <w:bookmarkEnd w:id="1"/>
+      <w:bookmarkEnd w:id="2"/>
     </w:p>
     <w:p>
       <w:pPr>
@@ -3155,15 +3534,7 @@
           <w:sz w:val="24"/>
           <w:szCs w:val="24"/>
         </w:rPr>
-        <w:t xml:space="preserve">media </w:t>
-      </w:r>
-      <w:r>
-        <w:rPr>
-          <w:rFonts w:ascii="Times New Roman" w:hAnsi="Times New Roman"/>
-          <w:sz w:val="24"/>
-          <w:szCs w:val="24"/>
-        </w:rPr>
-        <w:t xml:space="preserve">of </w:t>
+        <w:t xml:space="preserve">media of </w:t>
       </w:r>
       <w:r>
         <w:rPr>
@@ -3235,15 +3606,7 @@
           <w:sz w:val="24"/>
           <w:szCs w:val="24"/>
         </w:rPr>
-        <w:t xml:space="preserve">’s media. There is IT staffs to take care or to repair the media. </w:t>
-      </w:r>
-      <w:r>
-        <w:rPr>
-          <w:rFonts w:ascii="Times New Roman" w:hAnsi="Times New Roman" w:cs="Times New Roman"/>
-          <w:sz w:val="24"/>
-          <w:szCs w:val="24"/>
-        </w:rPr>
-        <w:t>The repairing informs of media,</w:t>
+        <w:t>’s media. There is IT staffs to take care or to repair the media. The repairing informs of media,</w:t>
       </w:r>
       <w:r>
         <w:rPr>
@@ -3295,25 +3658,7 @@
           <w:sz w:val="24"/>
           <w:szCs w:val="24"/>
         </w:rPr>
-        <w:t xml:space="preserve"> spends a lot of time to record the details or plan to purchase a new media for instead of the old, almost expire or losing. It is very difficult to analyze the brand’s media, it often loses which it is a part of planning to purchase the new media. Moreover, to inform to repair, it is many processes and take a lot of times. There is a problem for the IT staff to provide the job’s media not be equal. It makes </w:t>
-      </w:r>
-      <w:proofErr w:type="spellStart"/>
-      <w:r>
-        <w:rPr>
-          <w:rFonts w:ascii="Times New Roman" w:hAnsi="Times New Roman" w:cs="Times New Roman"/>
-          <w:sz w:val="24"/>
-          <w:szCs w:val="24"/>
-        </w:rPr>
-        <w:t>to</w:t>
-      </w:r>
-      <w:proofErr w:type="spellEnd"/>
-      <w:r>
-        <w:rPr>
-          <w:rFonts w:ascii="Times New Roman" w:hAnsi="Times New Roman" w:cs="Times New Roman"/>
-          <w:sz w:val="24"/>
-          <w:szCs w:val="24"/>
-        </w:rPr>
-        <w:t xml:space="preserve"> late for repairing media.</w:t>
+        <w:t xml:space="preserve"> spends a lot of time to record the details or plan to purchase a new media for instead of the old, almost expire or losing. It is very difficult to analyze the brand’s media, it often loses which it is a part of planning to purchase the new media. Moreover, to inform to repair, it is many processes and take a lot of times. There is a problem for the IT staff to provide the job’s media not be equal. It makes to late for repairing media.</w:t>
       </w:r>
     </w:p>
     <w:p>
@@ -3347,15 +3692,7 @@
           <w:sz w:val="24"/>
           <w:szCs w:val="30"/>
         </w:rPr>
-        <w:t>Management Information system</w:t>
-      </w:r>
-      <w:r>
-        <w:rPr>
-          <w:rFonts w:ascii="Times New Roman" w:hAnsi="Times New Roman" w:cs="Angsana New"/>
-          <w:sz w:val="24"/>
-          <w:szCs w:val="30"/>
-        </w:rPr>
-        <w:t xml:space="preserve"> is used for reporting the</w:t>
+        <w:t>Management Information system is used for reporting the</w:t>
       </w:r>
       <w:r>
         <w:rPr>
@@ -3397,7 +3734,6 @@
           <w:sz w:val="36"/>
           <w:szCs w:val="36"/>
         </w:rPr>
-        <w:lastRenderedPageBreak/>
         <w:t>Chapter Two | Literature Review</w:t>
       </w:r>
     </w:p>
@@ -3423,7 +3759,7 @@
           <w:szCs w:val="36"/>
         </w:rPr>
       </w:pPr>
-      <w:bookmarkStart w:id="2" w:name="_Toc383459361"/>
+      <w:bookmarkStart w:id="3" w:name="_Toc383459361"/>
       <w:r>
         <w:rPr>
           <w:rFonts w:ascii="Times New Roman" w:hAnsi="Times New Roman" w:cs="Times New Roman"/>
@@ -3447,7 +3783,7 @@
         <w:tab/>
         <w:t>Business Review</w:t>
       </w:r>
-      <w:bookmarkEnd w:id="2"/>
+      <w:bookmarkEnd w:id="3"/>
       <w:r>
         <w:rPr>
           <w:sz w:val="36"/>
@@ -3533,7 +3869,6 @@
         </w:rPr>
         <w:t xml:space="preserve">2.1.1 </w:t>
       </w:r>
-      <w:proofErr w:type="spellStart"/>
       <w:proofErr w:type="gramStart"/>
       <w:r>
         <w:rPr>
@@ -3544,7 +3879,6 @@
         </w:rPr>
         <w:t>iSoftService</w:t>
       </w:r>
-      <w:proofErr w:type="spellEnd"/>
       <w:proofErr w:type="gramEnd"/>
       <w:r>
         <w:rPr>
@@ -3586,7 +3920,6 @@
           <w:szCs w:val="24"/>
         </w:rPr>
       </w:pPr>
-      <w:proofErr w:type="spellStart"/>
       <w:proofErr w:type="gramStart"/>
       <w:r>
         <w:rPr>
@@ -3596,7 +3929,6 @@
         </w:rPr>
         <w:t>iSoftService</w:t>
       </w:r>
-      <w:proofErr w:type="spellEnd"/>
       <w:proofErr w:type="gramEnd"/>
       <w:r>
         <w:rPr>
@@ -3606,7 +3938,6 @@
         </w:rPr>
         <w:t xml:space="preserve"> is an application about repair management system. This system are used by the repair center. This system help to manage the product repairing, and notify to technicians about their work. </w:t>
       </w:r>
-      <w:proofErr w:type="spellStart"/>
       <w:proofErr w:type="gramStart"/>
       <w:r>
         <w:rPr>
@@ -3616,7 +3947,6 @@
         </w:rPr>
         <w:t>iSoftService</w:t>
       </w:r>
-      <w:proofErr w:type="spellEnd"/>
       <w:proofErr w:type="gramEnd"/>
       <w:r>
         <w:rPr>
@@ -3775,8 +4105,8 @@
         </w:rPr>
         <w:t xml:space="preserve"> </w:t>
       </w:r>
-      <w:bookmarkStart w:id="3" w:name="OLE_LINK12"/>
-      <w:bookmarkStart w:id="4" w:name="OLE_LINK13"/>
+      <w:bookmarkStart w:id="4" w:name="OLE_LINK12"/>
+      <w:bookmarkStart w:id="5" w:name="OLE_LINK13"/>
       <w:r>
         <w:rPr>
           <w:rFonts w:ascii="Times New Roman" w:hAnsi="Times New Roman"/>
@@ -3785,8 +4115,8 @@
         </w:rPr>
         <w:t>technicians</w:t>
       </w:r>
-      <w:bookmarkEnd w:id="3"/>
       <w:bookmarkEnd w:id="4"/>
+      <w:bookmarkEnd w:id="5"/>
       <w:r>
         <w:rPr>
           <w:rFonts w:ascii="Times New Roman" w:hAnsi="Times New Roman"/>
@@ -3795,8 +4125,8 @@
         </w:rPr>
         <w:t xml:space="preserve"> to find </w:t>
       </w:r>
-      <w:bookmarkStart w:id="5" w:name="OLE_LINK10"/>
-      <w:bookmarkStart w:id="6" w:name="OLE_LINK11"/>
+      <w:bookmarkStart w:id="6" w:name="OLE_LINK10"/>
+      <w:bookmarkStart w:id="7" w:name="OLE_LINK11"/>
       <w:r>
         <w:rPr>
           <w:rFonts w:ascii="Times New Roman" w:hAnsi="Times New Roman"/>
@@ -3805,8 +4135,8 @@
         </w:rPr>
         <w:t>their work</w:t>
       </w:r>
-      <w:bookmarkEnd w:id="5"/>
       <w:bookmarkEnd w:id="6"/>
+      <w:bookmarkEnd w:id="7"/>
       <w:r>
         <w:rPr>
           <w:rFonts w:ascii="Times New Roman" w:hAnsi="Times New Roman"/>
@@ -4033,7 +4363,6 @@
         </w:rPr>
         <w:t xml:space="preserve"> </w:t>
       </w:r>
-      <w:proofErr w:type="spellStart"/>
       <w:r>
         <w:rPr>
           <w:rFonts w:ascii="Times New Roman" w:eastAsia="Calibri" w:hAnsi="Times New Roman"/>
@@ -4042,7 +4371,6 @@
         </w:rPr>
         <w:t>iSoftService</w:t>
       </w:r>
-      <w:proofErr w:type="spellEnd"/>
       <w:r>
         <w:rPr>
           <w:rFonts w:ascii="Times New Roman" w:eastAsia="Calibri" w:hAnsi="Times New Roman" w:cs="Times New Roman"/>
@@ -4074,15 +4402,14 @@
           <w:szCs w:val="24"/>
         </w:rPr>
       </w:pPr>
-      <w:bookmarkStart w:id="7" w:name="OLE_LINK14"/>
-      <w:bookmarkStart w:id="8" w:name="OLE_LINK15"/>
-      <w:r>
-        <w:rPr>
-          <w:rFonts w:ascii="Times New Roman" w:hAnsi="Times New Roman" w:cs="Times New Roman"/>
-          <w:sz w:val="24"/>
-          <w:szCs w:val="24"/>
-        </w:rPr>
-        <w:lastRenderedPageBreak/>
+      <w:bookmarkStart w:id="8" w:name="OLE_LINK14"/>
+      <w:bookmarkStart w:id="9" w:name="OLE_LINK15"/>
+      <w:r>
+        <w:rPr>
+          <w:rFonts w:ascii="Times New Roman" w:hAnsi="Times New Roman" w:cs="Times New Roman"/>
+          <w:sz w:val="24"/>
+          <w:szCs w:val="24"/>
+        </w:rPr>
         <w:t xml:space="preserve">Figure 1 </w:t>
       </w:r>
       <w:r>
@@ -4125,8 +4452,8 @@
         </w:rPr>
         <w:t xml:space="preserve">. </w:t>
       </w:r>
-      <w:bookmarkEnd w:id="7"/>
       <w:bookmarkEnd w:id="8"/>
+      <w:bookmarkEnd w:id="9"/>
     </w:p>
     <w:p>
       <w:pPr>
@@ -4178,7 +4505,6 @@
           <w:szCs w:val="24"/>
         </w:rPr>
       </w:pPr>
-      <w:proofErr w:type="spellStart"/>
       <w:proofErr w:type="gramStart"/>
       <w:r>
         <w:rPr>
@@ -4188,7 +4514,6 @@
         </w:rPr>
         <w:t>iSoftService</w:t>
       </w:r>
-      <w:proofErr w:type="spellEnd"/>
       <w:proofErr w:type="gramEnd"/>
       <w:r>
         <w:rPr>
@@ -4245,9 +4570,65 @@
           <w:sz w:val="24"/>
           <w:szCs w:val="24"/>
         </w:rPr>
-        <w:t xml:space="preserve">Users must spend a lot of money for purchasing the </w:t>
-      </w:r>
-      <w:proofErr w:type="spellStart"/>
+        <w:t>Users must spend a lot of money for purchasing the iSoftService license. This system has wea</w:t>
+      </w:r>
+      <w:r>
+        <w:rPr>
+          <w:rFonts w:ascii="Times New Roman" w:hAnsi="Times New Roman" w:cs="Times New Roman"/>
+          <w:sz w:val="24"/>
+          <w:szCs w:val="24"/>
+        </w:rPr>
+        <w:t xml:space="preserve">kness </w:t>
+      </w:r>
+      <w:r>
+        <w:rPr>
+          <w:rFonts w:ascii="Times New Roman" w:hAnsi="Times New Roman" w:cs="Times New Roman"/>
+          <w:sz w:val="24"/>
+          <w:szCs w:val="24"/>
+        </w:rPr>
+        <w:t xml:space="preserve">because technicians </w:t>
+      </w:r>
+      <w:r>
+        <w:rPr>
+          <w:rFonts w:ascii="Times New Roman" w:hAnsi="Times New Roman" w:cs="Times New Roman"/>
+          <w:sz w:val="24"/>
+          <w:szCs w:val="24"/>
+        </w:rPr>
+        <w:t>spend time very much</w:t>
+      </w:r>
+      <w:r>
+        <w:rPr>
+          <w:rFonts w:ascii="Times New Roman" w:hAnsi="Times New Roman" w:cs="Times New Roman"/>
+          <w:sz w:val="24"/>
+          <w:szCs w:val="24"/>
+        </w:rPr>
+        <w:t xml:space="preserve"> to distrib</w:t>
+      </w:r>
+      <w:r>
+        <w:rPr>
+          <w:rFonts w:ascii="Times New Roman" w:hAnsi="Times New Roman" w:cs="Times New Roman"/>
+          <w:sz w:val="24"/>
+          <w:szCs w:val="24"/>
+        </w:rPr>
+        <w:t>ute works of each technician equally</w:t>
+      </w:r>
+      <w:r>
+        <w:rPr>
+          <w:rFonts w:ascii="Times New Roman" w:hAnsi="Times New Roman" w:cs="Times New Roman"/>
+          <w:sz w:val="24"/>
+          <w:szCs w:val="24"/>
+        </w:rPr>
+        <w:t>.</w:t>
+      </w:r>
+      <w:r>
+        <w:rPr>
+          <w:rFonts w:ascii="Times New Roman" w:hAnsi="Times New Roman" w:cs="Times New Roman"/>
+          <w:sz w:val="24"/>
+          <w:szCs w:val="24"/>
+        </w:rPr>
+        <w:t xml:space="preserve"> </w:t>
+      </w:r>
+      <w:proofErr w:type="gramStart"/>
       <w:r>
         <w:rPr>
           <w:rFonts w:ascii="Times New Roman" w:hAnsi="Times New Roman" w:cs="Times New Roman"/>
@@ -4256,82 +4637,6 @@
         </w:rPr>
         <w:t>iSoftService</w:t>
       </w:r>
-      <w:proofErr w:type="spellEnd"/>
-      <w:r>
-        <w:rPr>
-          <w:rFonts w:ascii="Times New Roman" w:hAnsi="Times New Roman" w:cs="Times New Roman"/>
-          <w:sz w:val="24"/>
-          <w:szCs w:val="24"/>
-        </w:rPr>
-        <w:t xml:space="preserve"> license. This system has wea</w:t>
-      </w:r>
-      <w:r>
-        <w:rPr>
-          <w:rFonts w:ascii="Times New Roman" w:hAnsi="Times New Roman" w:cs="Times New Roman"/>
-          <w:sz w:val="24"/>
-          <w:szCs w:val="24"/>
-        </w:rPr>
-        <w:t xml:space="preserve">kness </w:t>
-      </w:r>
-      <w:r>
-        <w:rPr>
-          <w:rFonts w:ascii="Times New Roman" w:hAnsi="Times New Roman" w:cs="Times New Roman"/>
-          <w:sz w:val="24"/>
-          <w:szCs w:val="24"/>
-        </w:rPr>
-        <w:t xml:space="preserve">because technicians </w:t>
-      </w:r>
-      <w:r>
-        <w:rPr>
-          <w:rFonts w:ascii="Times New Roman" w:hAnsi="Times New Roman" w:cs="Times New Roman"/>
-          <w:sz w:val="24"/>
-          <w:szCs w:val="24"/>
-        </w:rPr>
-        <w:t>spend time very much</w:t>
-      </w:r>
-      <w:r>
-        <w:rPr>
-          <w:rFonts w:ascii="Times New Roman" w:hAnsi="Times New Roman" w:cs="Times New Roman"/>
-          <w:sz w:val="24"/>
-          <w:szCs w:val="24"/>
-        </w:rPr>
-        <w:t xml:space="preserve"> to distrib</w:t>
-      </w:r>
-      <w:r>
-        <w:rPr>
-          <w:rFonts w:ascii="Times New Roman" w:hAnsi="Times New Roman" w:cs="Times New Roman"/>
-          <w:sz w:val="24"/>
-          <w:szCs w:val="24"/>
-        </w:rPr>
-        <w:t>ute works of each technician equally</w:t>
-      </w:r>
-      <w:r>
-        <w:rPr>
-          <w:rFonts w:ascii="Times New Roman" w:hAnsi="Times New Roman" w:cs="Times New Roman"/>
-          <w:sz w:val="24"/>
-          <w:szCs w:val="24"/>
-        </w:rPr>
-        <w:t>.</w:t>
-      </w:r>
-      <w:r>
-        <w:rPr>
-          <w:rFonts w:ascii="Times New Roman" w:hAnsi="Times New Roman" w:cs="Times New Roman"/>
-          <w:sz w:val="24"/>
-          <w:szCs w:val="24"/>
-        </w:rPr>
-        <w:t xml:space="preserve"> </w:t>
-      </w:r>
-      <w:proofErr w:type="spellStart"/>
-      <w:proofErr w:type="gramStart"/>
-      <w:r>
-        <w:rPr>
-          <w:rFonts w:ascii="Times New Roman" w:hAnsi="Times New Roman" w:cs="Times New Roman"/>
-          <w:sz w:val="24"/>
-          <w:szCs w:val="24"/>
-        </w:rPr>
-        <w:t>iSoftService</w:t>
-      </w:r>
-      <w:proofErr w:type="spellEnd"/>
       <w:proofErr w:type="gramEnd"/>
       <w:r>
         <w:rPr>
@@ -4553,7 +4858,6 @@
           <w:sz w:val="36"/>
           <w:szCs w:val="36"/>
         </w:rPr>
-        <w:lastRenderedPageBreak/>
         <w:t>2.1.2 Service Center [2]</w:t>
       </w:r>
     </w:p>
@@ -4965,8 +5269,8 @@
           <w:szCs w:val="24"/>
         </w:rPr>
       </w:pPr>
-      <w:bookmarkStart w:id="9" w:name="OLE_LINK8"/>
-      <w:bookmarkStart w:id="10" w:name="OLE_LINK9"/>
+      <w:bookmarkStart w:id="10" w:name="OLE_LINK8"/>
+      <w:bookmarkStart w:id="11" w:name="OLE_LINK9"/>
     </w:p>
     <w:p>
       <w:pPr>
@@ -5152,12 +5456,11 @@
           <w:sz w:val="30"/>
           <w:szCs w:val="30"/>
         </w:rPr>
-        <w:lastRenderedPageBreak/>
         <w:t>Pros</w:t>
       </w:r>
     </w:p>
-    <w:bookmarkEnd w:id="9"/>
     <w:bookmarkEnd w:id="10"/>
+    <w:bookmarkEnd w:id="11"/>
     <w:p>
       <w:pPr>
         <w:ind w:left="720" w:firstLine="720"/>
@@ -5422,7 +5725,6 @@
           <w:sz w:val="40"/>
           <w:szCs w:val="40"/>
         </w:rPr>
-        <w:lastRenderedPageBreak/>
         <w:t>Technology</w:t>
       </w:r>
       <w:r>
@@ -5879,6 +6181,7 @@
           <w:sz w:val="24"/>
           <w:szCs w:val="24"/>
         </w:rPr>
+        <w:lastRenderedPageBreak/>
         <w:tab/>
       </w:r>
       <w:r>
@@ -5906,7 +6209,6 @@
           <w:sz w:val="36"/>
           <w:szCs w:val="36"/>
         </w:rPr>
-        <w:lastRenderedPageBreak/>
         <w:t xml:space="preserve"> </w:t>
       </w:r>
       <w:r>
@@ -6244,7 +6546,7 @@
           <w:szCs w:val="36"/>
         </w:rPr>
       </w:pPr>
-      <w:bookmarkStart w:id="11" w:name="_Toc348955785"/>
+      <w:bookmarkStart w:id="12" w:name="_Toc348955785"/>
       <w:r>
         <w:rPr>
           <w:rFonts w:ascii="Times New Roman" w:hAnsi="Times New Roman" w:cs="Times New Roman"/>
@@ -6269,7 +6571,7 @@
         </w:rPr>
         <w:t>The selection of this technology</w:t>
       </w:r>
-      <w:bookmarkEnd w:id="11"/>
+      <w:bookmarkEnd w:id="12"/>
     </w:p>
     <w:p>
       <w:pPr>
@@ -6536,7 +6838,6 @@
           <w:sz w:val="36"/>
           <w:szCs w:val="36"/>
         </w:rPr>
-        <w:lastRenderedPageBreak/>
         <w:t xml:space="preserve"> </w:t>
       </w:r>
       <w:r>
@@ -7288,7 +7589,6 @@
         </w:rPr>
         <w:t xml:space="preserve">- </w:t>
       </w:r>
-      <w:proofErr w:type="spellStart"/>
       <w:r>
         <w:rPr>
           <w:rFonts w:ascii="Times New Roman" w:hAnsi="Times New Roman" w:cs="Times New Roman"/>
@@ -7297,7 +7597,6 @@
         </w:rPr>
         <w:t>Haxe</w:t>
       </w:r>
-      <w:proofErr w:type="spellEnd"/>
     </w:p>
     <w:p>
       <w:pPr>
@@ -7443,7 +7742,7 @@
           <w:szCs w:val="36"/>
         </w:rPr>
       </w:pPr>
-      <w:bookmarkStart w:id="12" w:name="_Toc383459365"/>
+      <w:bookmarkStart w:id="13" w:name="_Toc383459365"/>
       <w:r>
         <w:rPr>
           <w:rFonts w:ascii="Times New Roman" w:hAnsi="Times New Roman" w:cs="Times New Roman"/>
@@ -7453,7 +7752,7 @@
         </w:rPr>
         <w:t xml:space="preserve"> Cloud computing</w:t>
       </w:r>
-      <w:bookmarkEnd w:id="12"/>
+      <w:bookmarkEnd w:id="13"/>
       <w:r>
         <w:rPr>
           <w:rFonts w:ascii="Times New Roman" w:hAnsi="Times New Roman" w:cs="Times New Roman"/>
@@ -8778,7 +9077,6 @@
         </w:rPr>
         <w:t xml:space="preserve">- </w:t>
       </w:r>
-      <w:proofErr w:type="spellStart"/>
       <w:r>
         <w:rPr>
           <w:rFonts w:ascii="Times New Roman" w:hAnsi="Times New Roman" w:cs="Times New Roman"/>
@@ -8787,7 +9085,6 @@
         </w:rPr>
         <w:t>Xamarin</w:t>
       </w:r>
-      <w:proofErr w:type="spellEnd"/>
     </w:p>
     <w:p>
       <w:pPr>
@@ -8876,7 +9173,6 @@
         </w:rPr>
         <w:t xml:space="preserve"> </w:t>
       </w:r>
-      <w:proofErr w:type="spellStart"/>
       <w:r>
         <w:rPr>
           <w:rFonts w:ascii="Times New Roman" w:hAnsi="Times New Roman" w:cs="Times New Roman"/>
@@ -8891,16 +9187,7 @@
           <w:sz w:val="24"/>
           <w:szCs w:val="24"/>
         </w:rPr>
-        <w:t>Framework</w:t>
-      </w:r>
-      <w:proofErr w:type="spellEnd"/>
-      <w:r>
-        <w:rPr>
-          <w:rFonts w:ascii="Times New Roman" w:hAnsi="Times New Roman" w:cs="Times New Roman"/>
-          <w:sz w:val="24"/>
-          <w:szCs w:val="24"/>
-        </w:rPr>
-        <w:t>.</w:t>
+        <w:t>Framework.</w:t>
       </w:r>
     </w:p>
     <w:p>
@@ -9631,7 +9918,6 @@
         </w:rPr>
         <w:t xml:space="preserve"> </w:t>
       </w:r>
-      <w:proofErr w:type="spellStart"/>
       <w:r>
         <w:rPr>
           <w:rStyle w:val="hps"/>
@@ -9643,7 +9929,6 @@
         </w:rPr>
         <w:t>ImageReady</w:t>
       </w:r>
-      <w:proofErr w:type="spellEnd"/>
       <w:r>
         <w:rPr>
           <w:rFonts w:ascii="Times New Roman" w:hAnsi="Times New Roman" w:cs="Times New Roman"/>
@@ -10919,25 +11204,7 @@
           <w:sz w:val="24"/>
           <w:szCs w:val="24"/>
         </w:rPr>
-        <w:t xml:space="preserve">- Apache Tomcat, </w:t>
-      </w:r>
-      <w:proofErr w:type="spellStart"/>
-      <w:r>
-        <w:rPr>
-          <w:rFonts w:ascii="Times New Roman" w:hAnsi="Times New Roman" w:cs="Times New Roman"/>
-          <w:sz w:val="24"/>
-          <w:szCs w:val="24"/>
-        </w:rPr>
-        <w:t>AOLserver</w:t>
-      </w:r>
-      <w:proofErr w:type="spellEnd"/>
-      <w:r>
-        <w:rPr>
-          <w:rFonts w:ascii="Times New Roman" w:hAnsi="Times New Roman" w:cs="Times New Roman"/>
-          <w:sz w:val="24"/>
-          <w:szCs w:val="24"/>
-        </w:rPr>
-        <w:t>.</w:t>
+        <w:t>- Apache Tomcat, AOLserver.</w:t>
       </w:r>
     </w:p>
     <w:p>
@@ -11239,25 +11506,7 @@
           <w:sz w:val="24"/>
           <w:szCs w:val="24"/>
         </w:rPr>
-        <w:t xml:space="preserve">Bootstrap is open source which it is hosted, developed and maintained on </w:t>
-      </w:r>
-      <w:proofErr w:type="spellStart"/>
-      <w:r>
-        <w:rPr>
-          <w:rFonts w:ascii="Times New Roman" w:hAnsi="Times New Roman" w:cs="Times New Roman"/>
-          <w:sz w:val="24"/>
-          <w:szCs w:val="24"/>
-        </w:rPr>
-        <w:t>GitHub</w:t>
-      </w:r>
-      <w:proofErr w:type="spellEnd"/>
-      <w:r>
-        <w:rPr>
-          <w:rFonts w:ascii="Times New Roman" w:hAnsi="Times New Roman" w:cs="Times New Roman"/>
-          <w:sz w:val="24"/>
-          <w:szCs w:val="24"/>
-        </w:rPr>
-        <w:t xml:space="preserve">. Bootstrap can help web developer to faster and easier. </w:t>
+        <w:t xml:space="preserve">Bootstrap is open source which it is hosted, developed and maintained on GitHub. Bootstrap can help web developer to faster and easier. </w:t>
       </w:r>
       <w:r>
         <w:rPr>
@@ -11594,7 +11843,7 @@
           <w:sz w:val="40"/>
         </w:rPr>
       </w:pPr>
-      <w:bookmarkStart w:id="13" w:name="_Toc383459378"/>
+      <w:bookmarkStart w:id="14" w:name="_Toc383459378"/>
       <w:r>
         <w:rPr>
           <w:rFonts w:ascii="Times New Roman" w:hAnsi="Times New Roman" w:cs="Times New Roman"/>
@@ -11628,7 +11877,7 @@
         </w:rPr>
         <w:t xml:space="preserve"> Quality Standard</w:t>
       </w:r>
-      <w:bookmarkEnd w:id="13"/>
+      <w:bookmarkEnd w:id="14"/>
     </w:p>
     <w:p>
       <w:pPr>
@@ -11651,7 +11900,7 @@
           <w:szCs w:val="36"/>
         </w:rPr>
       </w:pPr>
-      <w:bookmarkStart w:id="14" w:name="_Toc383459379"/>
+      <w:bookmarkStart w:id="15" w:name="_Toc383459379"/>
       <w:r>
         <w:rPr>
           <w:rFonts w:ascii="Times New Roman" w:hAnsi="Times New Roman" w:cs="Times New Roman"/>
@@ -11661,7 +11910,7 @@
         </w:rPr>
         <w:t xml:space="preserve">3.1 ISO 29110 for Very Small Entity (VSE) </w:t>
       </w:r>
-      <w:bookmarkEnd w:id="14"/>
+      <w:bookmarkEnd w:id="15"/>
     </w:p>
     <w:p>
       <w:pPr>
@@ -11734,7 +11983,7 @@
           <w:szCs w:val="36"/>
         </w:rPr>
       </w:pPr>
-      <w:bookmarkStart w:id="15" w:name="_Toc383459380"/>
+      <w:bookmarkStart w:id="16" w:name="_Toc383459380"/>
       <w:r>
         <w:rPr>
           <w:rFonts w:ascii="Times New Roman" w:hAnsi="Times New Roman" w:cs="Times New Roman"/>
@@ -11744,7 +11993,7 @@
         </w:rPr>
         <w:t>3.1.1 Project management process</w:t>
       </w:r>
-      <w:bookmarkEnd w:id="15"/>
+      <w:bookmarkEnd w:id="16"/>
     </w:p>
     <w:p>
       <w:pPr>
@@ -11887,7 +12136,7 @@
           <w:szCs w:val="36"/>
         </w:rPr>
       </w:pPr>
-      <w:bookmarkStart w:id="16" w:name="_Toc383459381"/>
+      <w:bookmarkStart w:id="17" w:name="_Toc383459381"/>
       <w:r>
         <w:rPr>
           <w:rFonts w:ascii="Times New Roman" w:hAnsi="Times New Roman" w:cs="Times New Roman"/>
@@ -11897,7 +12146,7 @@
         </w:rPr>
         <w:t>3.1.2 Software implementation process</w:t>
       </w:r>
-      <w:bookmarkEnd w:id="16"/>
+      <w:bookmarkEnd w:id="17"/>
     </w:p>
     <w:p>
       <w:pPr>
@@ -17424,15 +17673,7 @@
           <w:sz w:val="24"/>
           <w:szCs w:val="24"/>
         </w:rPr>
-        <w:t>report repairing summary per month or per year</w:t>
-      </w:r>
-      <w:r>
-        <w:rPr>
-          <w:rFonts w:ascii="Times New Roman" w:hAnsi="Times New Roman" w:cs="Times New Roman"/>
-          <w:sz w:val="24"/>
-          <w:szCs w:val="24"/>
-        </w:rPr>
-        <w:t xml:space="preserve"> in the system</w:t>
+        <w:t>report repairing summary per month or per year in the system</w:t>
       </w:r>
       <w:r>
         <w:rPr>
@@ -17646,15 +17887,7 @@
           <w:sz w:val="24"/>
           <w:szCs w:val="24"/>
         </w:rPr>
-        <w:t>report almost expire of medias in the system</w:t>
-      </w:r>
-      <w:r>
-        <w:rPr>
-          <w:rFonts w:ascii="Times New Roman" w:hAnsi="Times New Roman" w:cs="Times New Roman"/>
-          <w:sz w:val="24"/>
-          <w:szCs w:val="24"/>
-        </w:rPr>
-        <w:t>.</w:t>
+        <w:t>report almost expire of medias in the system.</w:t>
       </w:r>
     </w:p>
     <w:p>
@@ -18044,7 +18277,7 @@
           <w:sz w:val="24"/>
           <w:szCs w:val="24"/>
         </w:rPr>
-        <w:t>5</w:t>
+        <w:t>5-2</w:t>
       </w:r>
       <w:r>
         <w:rPr>
@@ -18054,7 +18287,7 @@
           <w:sz w:val="24"/>
           <w:szCs w:val="24"/>
         </w:rPr>
-        <w:t>-2</w:t>
+        <w:t xml:space="preserve"> </w:t>
       </w:r>
       <w:r>
         <w:rPr>
@@ -18064,21 +18297,11 @@
           <w:sz w:val="24"/>
           <w:szCs w:val="24"/>
         </w:rPr>
-        <w:t xml:space="preserve"> </w:t>
+        <w:t xml:space="preserve">Reporter: </w:t>
       </w:r>
       <w:r>
         <w:rPr>
           <w:rFonts w:ascii="Times New Roman" w:hAnsi="Times New Roman" w:cs="Angsana New"/>
-          <w:b/>
-          <w:bCs/>
-          <w:sz w:val="24"/>
-          <w:szCs w:val="24"/>
-        </w:rPr>
-        <w:t xml:space="preserve">Reporter: </w:t>
-      </w:r>
-      <w:r>
-        <w:rPr>
-          <w:rFonts w:ascii="Times New Roman" w:hAnsi="Times New Roman" w:cs="Angsana New"/>
           <w:sz w:val="24"/>
           <w:szCs w:val="24"/>
         </w:rPr>
@@ -18090,23 +18313,7 @@
           <w:sz w:val="24"/>
           <w:szCs w:val="24"/>
         </w:rPr>
-        <w:t xml:space="preserve"> </w:t>
-      </w:r>
-      <w:r>
-        <w:rPr>
-          <w:rFonts w:ascii="Times New Roman" w:hAnsi="Times New Roman" w:cs="Times New Roman"/>
-          <w:sz w:val="24"/>
-          <w:szCs w:val="24"/>
-        </w:rPr>
-        <w:t>views history of his repairing informs in the system</w:t>
-      </w:r>
-      <w:r>
-        <w:rPr>
-          <w:rFonts w:ascii="Times New Roman" w:hAnsi="Times New Roman" w:cs="Times New Roman"/>
-          <w:sz w:val="24"/>
-          <w:szCs w:val="24"/>
-        </w:rPr>
-        <w:t>.</w:t>
+        <w:t xml:space="preserve"> views history of his repairing informs in the system.</w:t>
       </w:r>
     </w:p>
     <w:p>
@@ -18220,31 +18427,7 @@
           <w:sz w:val="24"/>
           <w:szCs w:val="24"/>
         </w:rPr>
-        <w:t>Technician</w:t>
-      </w:r>
-      <w:r>
-        <w:rPr>
-          <w:rFonts w:ascii="Times New Roman" w:hAnsi="Times New Roman" w:cs="Times New Roman"/>
-          <w:sz w:val="24"/>
-          <w:szCs w:val="24"/>
-        </w:rPr>
-        <w:t xml:space="preserve"> to </w:t>
-      </w:r>
-      <w:r>
-        <w:rPr>
-          <w:rFonts w:ascii="Times New Roman" w:hAnsi="Times New Roman" w:cs="Times New Roman"/>
-          <w:sz w:val="24"/>
-          <w:szCs w:val="24"/>
-        </w:rPr>
-        <w:t>manage repairing’s jobs, which get from informing of reporter</w:t>
-      </w:r>
-      <w:r>
-        <w:rPr>
-          <w:rFonts w:ascii="Times New Roman" w:hAnsi="Times New Roman" w:cs="Times New Roman"/>
-          <w:sz w:val="24"/>
-          <w:szCs w:val="24"/>
-        </w:rPr>
-        <w:t>.</w:t>
+        <w:t>Technician to manage repairing’s jobs, which get from informing of reporter.</w:t>
       </w:r>
     </w:p>
     <w:p>
@@ -18252,7 +18435,7 @@
         <w:widowControl w:val="0"/>
         <w:ind w:left="720" w:firstLine="720"/>
         <w:rPr>
-          <w:rFonts w:ascii="Times New Roman" w:hAnsi="Times New Roman" w:hint="cs"/>
+          <w:rFonts w:ascii="Times New Roman" w:hAnsi="Times New Roman"/>
           <w:sz w:val="24"/>
           <w:szCs w:val="24"/>
           <w:cs/>
@@ -18427,7 +18610,7 @@
           <w:sz w:val="24"/>
           <w:szCs w:val="24"/>
         </w:rPr>
-        <w:t>6</w:t>
+        <w:t>6-2</w:t>
       </w:r>
       <w:r>
         <w:rPr>
@@ -18437,7 +18620,7 @@
           <w:sz w:val="24"/>
           <w:szCs w:val="24"/>
         </w:rPr>
-        <w:t>-2</w:t>
+        <w:t xml:space="preserve"> </w:t>
       </w:r>
       <w:r>
         <w:rPr>
@@ -18447,7 +18630,7 @@
           <w:sz w:val="24"/>
           <w:szCs w:val="24"/>
         </w:rPr>
-        <w:t xml:space="preserve"> </w:t>
+        <w:t>Technician</w:t>
       </w:r>
       <w:r>
         <w:rPr>
@@ -18457,8 +18640,35 @@
           <w:sz w:val="24"/>
           <w:szCs w:val="24"/>
         </w:rPr>
-        <w:t>Technician</w:t>
-      </w:r>
+        <w:t xml:space="preserve">: </w:t>
+      </w:r>
+      <w:r>
+        <w:rPr>
+          <w:rFonts w:ascii="Times New Roman" w:hAnsi="Times New Roman" w:cs="Angsana New"/>
+          <w:sz w:val="24"/>
+          <w:szCs w:val="24"/>
+        </w:rPr>
+        <w:t xml:space="preserve">Technician </w:t>
+      </w:r>
+      <w:r>
+        <w:rPr>
+          <w:rFonts w:ascii="Times New Roman" w:hAnsi="Times New Roman" w:cs="Times New Roman"/>
+          <w:sz w:val="24"/>
+          <w:szCs w:val="24"/>
+        </w:rPr>
+        <w:t>can update his repairing job detail in the system.</w:t>
+      </w:r>
+    </w:p>
+    <w:p>
+      <w:pPr>
+        <w:widowControl w:val="0"/>
+        <w:ind w:left="2160"/>
+        <w:rPr>
+          <w:rFonts w:ascii="Times New Roman" w:hAnsi="Times New Roman" w:cs="Times New Roman"/>
+          <w:sz w:val="24"/>
+          <w:szCs w:val="24"/>
+        </w:rPr>
+      </w:pPr>
       <w:r>
         <w:rPr>
           <w:rFonts w:ascii="Times New Roman" w:hAnsi="Times New Roman" w:cs="Angsana New"/>
@@ -18467,51 +18677,8 @@
           <w:sz w:val="24"/>
           <w:szCs w:val="24"/>
         </w:rPr>
-        <w:t xml:space="preserve">: </w:t>
-      </w:r>
-      <w:r>
-        <w:rPr>
-          <w:rFonts w:ascii="Times New Roman" w:hAnsi="Times New Roman" w:cs="Angsana New"/>
-          <w:sz w:val="24"/>
-          <w:szCs w:val="24"/>
-        </w:rPr>
-        <w:t xml:space="preserve">Technician </w:t>
-      </w:r>
-      <w:r>
-        <w:rPr>
-          <w:rFonts w:ascii="Times New Roman" w:hAnsi="Times New Roman" w:cs="Times New Roman"/>
-          <w:sz w:val="24"/>
-          <w:szCs w:val="24"/>
-        </w:rPr>
-        <w:t xml:space="preserve">can </w:t>
-      </w:r>
-      <w:r>
-        <w:rPr>
-          <w:rFonts w:ascii="Times New Roman" w:hAnsi="Times New Roman" w:cs="Times New Roman"/>
-          <w:sz w:val="24"/>
-          <w:szCs w:val="24"/>
-        </w:rPr>
-        <w:t>update</w:t>
-      </w:r>
-      <w:r>
-        <w:rPr>
-          <w:rFonts w:ascii="Times New Roman" w:hAnsi="Times New Roman" w:cs="Times New Roman"/>
-          <w:sz w:val="24"/>
-          <w:szCs w:val="24"/>
-        </w:rPr>
-        <w:t xml:space="preserve"> his repairing job detail in the system.</w:t>
-      </w:r>
-    </w:p>
-    <w:p>
-      <w:pPr>
-        <w:widowControl w:val="0"/>
-        <w:ind w:left="2160"/>
-        <w:rPr>
-          <w:rFonts w:ascii="Times New Roman" w:hAnsi="Times New Roman" w:cs="Times New Roman"/>
-          <w:sz w:val="24"/>
-          <w:szCs w:val="24"/>
-        </w:rPr>
-      </w:pPr>
+        <w:t>6-3</w:t>
+      </w:r>
       <w:r>
         <w:rPr>
           <w:rFonts w:ascii="Times New Roman" w:hAnsi="Times New Roman" w:cs="Angsana New"/>
@@ -18520,7 +18687,7 @@
           <w:sz w:val="24"/>
           <w:szCs w:val="24"/>
         </w:rPr>
-        <w:t>6</w:t>
+        <w:t xml:space="preserve"> </w:t>
       </w:r>
       <w:r>
         <w:rPr>
@@ -18530,7 +18697,7 @@
           <w:sz w:val="24"/>
           <w:szCs w:val="24"/>
         </w:rPr>
-        <w:t>-3</w:t>
+        <w:t>Technician</w:t>
       </w:r>
       <w:r>
         <w:rPr>
@@ -18540,8 +18707,35 @@
           <w:sz w:val="24"/>
           <w:szCs w:val="24"/>
         </w:rPr>
-        <w:t xml:space="preserve"> </w:t>
-      </w:r>
+        <w:t xml:space="preserve">: </w:t>
+      </w:r>
+      <w:r>
+        <w:rPr>
+          <w:rFonts w:ascii="Times New Roman" w:hAnsi="Times New Roman" w:cs="Angsana New"/>
+          <w:sz w:val="24"/>
+          <w:szCs w:val="24"/>
+        </w:rPr>
+        <w:t xml:space="preserve">Technician </w:t>
+      </w:r>
+      <w:r>
+        <w:rPr>
+          <w:rFonts w:ascii="Times New Roman" w:hAnsi="Times New Roman" w:cs="Times New Roman"/>
+          <w:sz w:val="24"/>
+          <w:szCs w:val="24"/>
+        </w:rPr>
+        <w:t>can view history his repairing jobs in the system.</w:t>
+      </w:r>
+    </w:p>
+    <w:p>
+      <w:pPr>
+        <w:widowControl w:val="0"/>
+        <w:ind w:left="2160"/>
+        <w:rPr>
+          <w:rFonts w:ascii="Times New Roman" w:hAnsi="Times New Roman" w:cs="Times New Roman"/>
+          <w:sz w:val="24"/>
+          <w:szCs w:val="24"/>
+        </w:rPr>
+      </w:pPr>
       <w:r>
         <w:rPr>
           <w:rFonts w:ascii="Times New Roman" w:hAnsi="Times New Roman" w:cs="Angsana New"/>
@@ -18550,7 +18744,7 @@
           <w:sz w:val="24"/>
           <w:szCs w:val="24"/>
         </w:rPr>
-        <w:t>Technician</w:t>
+        <w:t>6-4</w:t>
       </w:r>
       <w:r>
         <w:rPr>
@@ -18560,67 +18754,8 @@
           <w:sz w:val="24"/>
           <w:szCs w:val="24"/>
         </w:rPr>
-        <w:t xml:space="preserve">: </w:t>
-      </w:r>
-      <w:r>
-        <w:rPr>
-          <w:rFonts w:ascii="Times New Roman" w:hAnsi="Times New Roman" w:cs="Angsana New"/>
-          <w:sz w:val="24"/>
-          <w:szCs w:val="24"/>
-        </w:rPr>
-        <w:t xml:space="preserve">Technician </w:t>
-      </w:r>
-      <w:r>
-        <w:rPr>
-          <w:rFonts w:ascii="Times New Roman" w:hAnsi="Times New Roman" w:cs="Times New Roman"/>
-          <w:sz w:val="24"/>
-          <w:szCs w:val="24"/>
-        </w:rPr>
-        <w:t xml:space="preserve">can </w:t>
-      </w:r>
-      <w:r>
-        <w:rPr>
-          <w:rFonts w:ascii="Times New Roman" w:hAnsi="Times New Roman" w:cs="Times New Roman"/>
-          <w:sz w:val="24"/>
-          <w:szCs w:val="24"/>
-        </w:rPr>
-        <w:t>view history</w:t>
-      </w:r>
-      <w:r>
-        <w:rPr>
-          <w:rFonts w:ascii="Times New Roman" w:hAnsi="Times New Roman" w:cs="Times New Roman"/>
-          <w:sz w:val="24"/>
-          <w:szCs w:val="24"/>
-        </w:rPr>
-        <w:t xml:space="preserve"> his repairing </w:t>
-      </w:r>
-      <w:r>
-        <w:rPr>
-          <w:rFonts w:ascii="Times New Roman" w:hAnsi="Times New Roman" w:cs="Times New Roman"/>
-          <w:sz w:val="24"/>
-          <w:szCs w:val="24"/>
-        </w:rPr>
-        <w:t xml:space="preserve">jobs </w:t>
-      </w:r>
-      <w:r>
-        <w:rPr>
-          <w:rFonts w:ascii="Times New Roman" w:hAnsi="Times New Roman" w:cs="Times New Roman"/>
-          <w:sz w:val="24"/>
-          <w:szCs w:val="24"/>
-        </w:rPr>
-        <w:t>in the system.</w:t>
-      </w:r>
-    </w:p>
-    <w:p>
-      <w:pPr>
-        <w:widowControl w:val="0"/>
-        <w:ind w:left="2160"/>
-        <w:rPr>
-          <w:rFonts w:ascii="Times New Roman" w:hAnsi="Times New Roman" w:cs="Times New Roman"/>
-          <w:sz w:val="24"/>
-          <w:szCs w:val="24"/>
-        </w:rPr>
-      </w:pPr>
+        <w:t xml:space="preserve"> </w:t>
+      </w:r>
       <w:r>
         <w:rPr>
           <w:rFonts w:ascii="Times New Roman" w:hAnsi="Times New Roman" w:cs="Angsana New"/>
@@ -18629,7 +18764,7 @@
           <w:sz w:val="24"/>
           <w:szCs w:val="24"/>
         </w:rPr>
-        <w:t>6</w:t>
+        <w:t>Technician</w:t>
       </w:r>
       <w:r>
         <w:rPr>
@@ -18639,41 +18774,11 @@
           <w:sz w:val="24"/>
           <w:szCs w:val="24"/>
         </w:rPr>
-        <w:t>-4</w:t>
+        <w:t xml:space="preserve">: </w:t>
       </w:r>
       <w:r>
         <w:rPr>
           <w:rFonts w:ascii="Times New Roman" w:hAnsi="Times New Roman" w:cs="Angsana New"/>
-          <w:b/>
-          <w:bCs/>
-          <w:sz w:val="24"/>
-          <w:szCs w:val="24"/>
-        </w:rPr>
-        <w:t xml:space="preserve"> </w:t>
-      </w:r>
-      <w:r>
-        <w:rPr>
-          <w:rFonts w:ascii="Times New Roman" w:hAnsi="Times New Roman" w:cs="Angsana New"/>
-          <w:b/>
-          <w:bCs/>
-          <w:sz w:val="24"/>
-          <w:szCs w:val="24"/>
-        </w:rPr>
-        <w:t>Technician</w:t>
-      </w:r>
-      <w:r>
-        <w:rPr>
-          <w:rFonts w:ascii="Times New Roman" w:hAnsi="Times New Roman" w:cs="Angsana New"/>
-          <w:b/>
-          <w:bCs/>
-          <w:sz w:val="24"/>
-          <w:szCs w:val="24"/>
-        </w:rPr>
-        <w:t xml:space="preserve">: </w:t>
-      </w:r>
-      <w:r>
-        <w:rPr>
-          <w:rFonts w:ascii="Times New Roman" w:hAnsi="Times New Roman" w:cs="Angsana New"/>
           <w:sz w:val="24"/>
           <w:szCs w:val="24"/>
         </w:rPr>
@@ -18685,15 +18790,7 @@
           <w:sz w:val="24"/>
           <w:szCs w:val="24"/>
         </w:rPr>
-        <w:t>get repairing job equally, which the system allocates a job to each technician</w:t>
-      </w:r>
-      <w:r>
-        <w:rPr>
-          <w:rFonts w:ascii="Times New Roman" w:hAnsi="Times New Roman" w:cs="Times New Roman"/>
-          <w:sz w:val="24"/>
-          <w:szCs w:val="24"/>
-        </w:rPr>
-        <w:t>.</w:t>
+        <w:t>get repairing job equally, which the system allocates a job to each technician.</w:t>
       </w:r>
     </w:p>
     <w:p>
@@ -19197,7 +19294,7 @@
           <w:szCs w:val="36"/>
         </w:rPr>
       </w:pPr>
-      <w:bookmarkStart w:id="17" w:name="_Toc383459389"/>
+      <w:bookmarkStart w:id="18" w:name="_Toc383459389"/>
       <w:r>
         <w:rPr>
           <w:rFonts w:ascii="Times New Roman" w:hAnsi="Times New Roman" w:cs="Times New Roman"/>
@@ -19210,7 +19307,7 @@
         <w:lastRenderedPageBreak/>
         <w:t>Chapter Five | References</w:t>
       </w:r>
-      <w:bookmarkEnd w:id="17"/>
+      <w:bookmarkEnd w:id="18"/>
     </w:p>
     <w:p>
       <w:pPr>
@@ -19223,8 +19320,2387 @@
         </w:rPr>
       </w:pPr>
     </w:p>
+    <w:p>
+      <w:pPr>
+        <w:widowControl w:val="0"/>
+        <w:spacing w:after="0"/>
+        <w:rPr>
+          <w:rFonts w:ascii="Times New Roman" w:hAnsi="Times New Roman" w:cs="Angsana New"/>
+          <w:sz w:val="24"/>
+          <w:szCs w:val="30"/>
+        </w:rPr>
+      </w:pPr>
+      <w:r>
+        <w:rPr>
+          <w:rFonts w:ascii="Times New Roman" w:hAnsi="Times New Roman" w:cs="Times New Roman"/>
+          <w:sz w:val="24"/>
+          <w:szCs w:val="24"/>
+        </w:rPr>
+        <w:t xml:space="preserve">[1] </w:t>
+      </w:r>
+      <w:proofErr w:type="gramStart"/>
+      <w:r>
+        <w:rPr>
+          <w:rFonts w:ascii="Times New Roman" w:hAnsi="Times New Roman" w:cs="Angsana New"/>
+          <w:sz w:val="24"/>
+          <w:szCs w:val="30"/>
+        </w:rPr>
+        <w:t>iSoftService</w:t>
+      </w:r>
+      <w:proofErr w:type="gramEnd"/>
+    </w:p>
+    <w:p>
+      <w:pPr>
+        <w:widowControl w:val="0"/>
+        <w:spacing w:after="0"/>
+        <w:rPr>
+          <w:rFonts w:ascii="Times New Roman" w:hAnsi="Times New Roman" w:cs="Times New Roman"/>
+          <w:sz w:val="24"/>
+          <w:szCs w:val="24"/>
+        </w:rPr>
+      </w:pPr>
+      <w:r>
+        <w:rPr>
+          <w:rFonts w:ascii="Times New Roman" w:hAnsi="Times New Roman" w:cs="Times New Roman"/>
+          <w:sz w:val="24"/>
+          <w:szCs w:val="24"/>
+        </w:rPr>
+        <w:t>DATE 24/4/2015</w:t>
+      </w:r>
+    </w:p>
+    <w:p>
+      <w:pPr>
+        <w:jc w:val="both"/>
+      </w:pPr>
+      <w:hyperlink r:id="rId23" w:history="1">
+        <w:r>
+          <w:rPr>
+            <w:rStyle w:val="Hyperlink"/>
+          </w:rPr>
+          <w:t>http://www.softnewer.com</w:t>
+        </w:r>
+      </w:hyperlink>
+    </w:p>
+    <w:p>
+      <w:pPr>
+        <w:widowControl w:val="0"/>
+        <w:spacing w:after="0"/>
+        <w:rPr>
+          <w:rFonts w:ascii="Times New Roman" w:hAnsi="Times New Roman" w:cs="Angsana New"/>
+          <w:sz w:val="24"/>
+          <w:szCs w:val="30"/>
+        </w:rPr>
+      </w:pPr>
+      <w:r>
+        <w:rPr>
+          <w:rFonts w:ascii="Times New Roman" w:hAnsi="Times New Roman" w:cs="Times New Roman"/>
+          <w:sz w:val="24"/>
+          <w:szCs w:val="24"/>
+        </w:rPr>
+        <w:t>[2</w:t>
+      </w:r>
+      <w:r>
+        <w:rPr>
+          <w:rFonts w:ascii="Times New Roman" w:hAnsi="Times New Roman" w:cs="Times New Roman"/>
+          <w:sz w:val="24"/>
+          <w:szCs w:val="24"/>
+        </w:rPr>
+        <w:t xml:space="preserve">] </w:t>
+      </w:r>
+      <w:r>
+        <w:rPr>
+          <w:rFonts w:ascii="Times New Roman" w:hAnsi="Times New Roman" w:cs="Angsana New"/>
+          <w:sz w:val="24"/>
+          <w:szCs w:val="30"/>
+        </w:rPr>
+        <w:t>ServiceCenter</w:t>
+      </w:r>
+    </w:p>
+    <w:p>
+      <w:pPr>
+        <w:widowControl w:val="0"/>
+        <w:spacing w:after="0"/>
+        <w:rPr>
+          <w:rFonts w:ascii="Times New Roman" w:hAnsi="Times New Roman" w:cs="Times New Roman"/>
+          <w:sz w:val="24"/>
+          <w:szCs w:val="24"/>
+        </w:rPr>
+      </w:pPr>
+      <w:r>
+        <w:rPr>
+          <w:rFonts w:ascii="Times New Roman" w:hAnsi="Times New Roman" w:cs="Times New Roman"/>
+          <w:sz w:val="24"/>
+          <w:szCs w:val="24"/>
+        </w:rPr>
+        <w:t>DATE 24/4/2015</w:t>
+      </w:r>
+    </w:p>
+    <w:p>
+      <w:pPr>
+        <w:widowControl w:val="0"/>
+        <w:spacing w:after="0"/>
+        <w:rPr>
+          <w:rFonts w:ascii="Times New Roman" w:hAnsi="Times New Roman" w:cs="Times New Roman"/>
+          <w:sz w:val="24"/>
+          <w:szCs w:val="24"/>
+        </w:rPr>
+      </w:pPr>
+      <w:hyperlink r:id="rId24" w:history="1">
+        <w:r>
+          <w:rPr>
+            <w:rStyle w:val="Hyperlink"/>
+            <w:rFonts w:ascii="Times New Roman" w:hAnsi="Times New Roman" w:cs="Times New Roman"/>
+            <w:sz w:val="24"/>
+            <w:szCs w:val="24"/>
+          </w:rPr>
+          <w:t>http://www.programbunchee.com/scm.htm</w:t>
+        </w:r>
+      </w:hyperlink>
+    </w:p>
+    <w:p>
+      <w:pPr>
+        <w:jc w:val="both"/>
+      </w:pPr>
+      <w:hyperlink r:id="rId25" w:history="1">
+        <w:r>
+          <w:rPr>
+            <w:rStyle w:val="Hyperlink"/>
+          </w:rPr>
+          <w:t>http://www.thaiware.com</w:t>
+        </w:r>
+      </w:hyperlink>
+    </w:p>
+    <w:p>
+      <w:pPr>
+        <w:widowControl w:val="0"/>
+        <w:spacing w:after="0"/>
+        <w:rPr>
+          <w:rFonts w:ascii="Times New Roman" w:hAnsi="Times New Roman" w:cs="Angsana New"/>
+          <w:sz w:val="24"/>
+          <w:szCs w:val="30"/>
+        </w:rPr>
+      </w:pPr>
+      <w:r>
+        <w:rPr>
+          <w:rFonts w:ascii="Times New Roman" w:hAnsi="Times New Roman" w:cs="Times New Roman"/>
+          <w:sz w:val="24"/>
+          <w:szCs w:val="24"/>
+        </w:rPr>
+        <w:t>[3</w:t>
+      </w:r>
+      <w:r>
+        <w:rPr>
+          <w:rFonts w:ascii="Times New Roman" w:hAnsi="Times New Roman" w:cs="Times New Roman"/>
+          <w:sz w:val="24"/>
+          <w:szCs w:val="24"/>
+        </w:rPr>
+        <w:t xml:space="preserve">] </w:t>
+      </w:r>
+      <w:r>
+        <w:rPr>
+          <w:rFonts w:ascii="Times New Roman" w:hAnsi="Times New Roman" w:cs="Angsana New"/>
+          <w:sz w:val="24"/>
+          <w:szCs w:val="30"/>
+        </w:rPr>
+        <w:t>ASP.NET MVC</w:t>
+      </w:r>
+    </w:p>
+    <w:p>
+      <w:pPr>
+        <w:widowControl w:val="0"/>
+        <w:spacing w:after="0"/>
+        <w:rPr>
+          <w:rFonts w:ascii="Times New Roman" w:hAnsi="Times New Roman" w:cs="Times New Roman"/>
+          <w:sz w:val="24"/>
+          <w:szCs w:val="24"/>
+        </w:rPr>
+      </w:pPr>
+      <w:r>
+        <w:rPr>
+          <w:rFonts w:ascii="Times New Roman" w:hAnsi="Times New Roman" w:cs="Times New Roman"/>
+          <w:sz w:val="24"/>
+          <w:szCs w:val="24"/>
+        </w:rPr>
+        <w:t>DATE 12/3/2015</w:t>
+      </w:r>
+    </w:p>
+    <w:p>
+      <w:pPr>
+        <w:jc w:val="both"/>
+      </w:pPr>
+      <w:hyperlink r:id="rId26" w:history="1">
+        <w:r>
+          <w:rPr>
+            <w:rStyle w:val="Hyperlink"/>
+          </w:rPr>
+          <w:t xml:space="preserve">http://www.asp.net/mvc </w:t>
+        </w:r>
+      </w:hyperlink>
+    </w:p>
+    <w:p>
+      <w:pPr>
+        <w:widowControl w:val="0"/>
+        <w:spacing w:after="0"/>
+        <w:rPr>
+          <w:rFonts w:ascii="Times New Roman" w:hAnsi="Times New Roman" w:cs="Angsana New"/>
+          <w:sz w:val="24"/>
+          <w:szCs w:val="30"/>
+        </w:rPr>
+      </w:pPr>
+      <w:r>
+        <w:rPr>
+          <w:rFonts w:ascii="Times New Roman" w:hAnsi="Times New Roman" w:cs="Times New Roman"/>
+          <w:sz w:val="24"/>
+          <w:szCs w:val="24"/>
+        </w:rPr>
+        <w:t>[4</w:t>
+      </w:r>
+      <w:r>
+        <w:rPr>
+          <w:rFonts w:ascii="Times New Roman" w:hAnsi="Times New Roman" w:cs="Times New Roman"/>
+          <w:sz w:val="24"/>
+          <w:szCs w:val="24"/>
+        </w:rPr>
+        <w:t xml:space="preserve">] </w:t>
+      </w:r>
+      <w:r>
+        <w:rPr>
+          <w:rFonts w:ascii="Times New Roman" w:hAnsi="Times New Roman" w:cs="Angsana New"/>
+          <w:sz w:val="24"/>
+          <w:szCs w:val="30"/>
+        </w:rPr>
+        <w:t>Cascading Style Sheets 3 (CSS3)</w:t>
+      </w:r>
+    </w:p>
+    <w:p>
+      <w:pPr>
+        <w:widowControl w:val="0"/>
+        <w:spacing w:after="0"/>
+        <w:rPr>
+          <w:rFonts w:ascii="Times New Roman" w:hAnsi="Times New Roman" w:cs="Times New Roman"/>
+          <w:sz w:val="24"/>
+          <w:szCs w:val="24"/>
+        </w:rPr>
+      </w:pPr>
+      <w:r>
+        <w:rPr>
+          <w:rFonts w:ascii="Times New Roman" w:hAnsi="Times New Roman" w:cs="Times New Roman"/>
+          <w:sz w:val="24"/>
+          <w:szCs w:val="24"/>
+        </w:rPr>
+        <w:t>DATE 12/3/2015</w:t>
+      </w:r>
+    </w:p>
+    <w:p>
+      <w:pPr>
+        <w:widowControl w:val="0"/>
+        <w:spacing w:after="0"/>
+      </w:pPr>
+      <w:hyperlink r:id="rId27" w:history="1">
+        <w:r>
+          <w:rPr>
+            <w:rStyle w:val="Hyperlink"/>
+          </w:rPr>
+          <w:t>http://www.css3.info</w:t>
+        </w:r>
+      </w:hyperlink>
+    </w:p>
+    <w:p>
+      <w:pPr>
+        <w:widowControl w:val="0"/>
+        <w:spacing w:after="0"/>
+        <w:rPr>
+          <w:rFonts w:ascii="Times New Roman" w:hAnsi="Times New Roman" w:cs="Times New Roman"/>
+          <w:sz w:val="24"/>
+          <w:szCs w:val="24"/>
+        </w:rPr>
+      </w:pPr>
+      <w:hyperlink r:id="rId28" w:history="1">
+        <w:r>
+          <w:rPr>
+            <w:rStyle w:val="Hyperlink"/>
+          </w:rPr>
+          <w:t>http://www.w3schools.com/css/css3_intro.asp</w:t>
+        </w:r>
+      </w:hyperlink>
+    </w:p>
+    <w:p>
+      <w:pPr>
+        <w:widowControl w:val="0"/>
+        <w:spacing w:after="0"/>
+      </w:pPr>
+    </w:p>
+    <w:p>
+      <w:pPr>
+        <w:widowControl w:val="0"/>
+        <w:spacing w:after="0"/>
+        <w:rPr>
+          <w:rFonts w:ascii="Times New Roman" w:hAnsi="Times New Roman" w:cs="Angsana New"/>
+          <w:sz w:val="24"/>
+          <w:szCs w:val="30"/>
+        </w:rPr>
+      </w:pPr>
+      <w:r>
+        <w:rPr>
+          <w:rFonts w:ascii="Times New Roman" w:hAnsi="Times New Roman" w:cs="Times New Roman"/>
+          <w:sz w:val="24"/>
+          <w:szCs w:val="24"/>
+        </w:rPr>
+        <w:t>[5</w:t>
+      </w:r>
+      <w:r>
+        <w:rPr>
+          <w:rFonts w:ascii="Times New Roman" w:hAnsi="Times New Roman" w:cs="Times New Roman"/>
+          <w:sz w:val="24"/>
+          <w:szCs w:val="24"/>
+        </w:rPr>
+        <w:t xml:space="preserve">] </w:t>
+      </w:r>
+      <w:r>
+        <w:rPr>
+          <w:rFonts w:ascii="Times New Roman" w:hAnsi="Times New Roman" w:cs="Angsana New"/>
+          <w:sz w:val="24"/>
+          <w:szCs w:val="30"/>
+        </w:rPr>
+        <w:t>HTML</w:t>
+      </w:r>
+    </w:p>
+    <w:p>
+      <w:pPr>
+        <w:widowControl w:val="0"/>
+        <w:spacing w:after="0"/>
+        <w:rPr>
+          <w:rFonts w:ascii="Times New Roman" w:hAnsi="Times New Roman" w:cs="Times New Roman"/>
+          <w:sz w:val="24"/>
+          <w:szCs w:val="24"/>
+        </w:rPr>
+      </w:pPr>
+      <w:r>
+        <w:rPr>
+          <w:rFonts w:ascii="Times New Roman" w:hAnsi="Times New Roman" w:cs="Times New Roman"/>
+          <w:sz w:val="24"/>
+          <w:szCs w:val="24"/>
+        </w:rPr>
+        <w:t>DATE 12/3/2015</w:t>
+      </w:r>
+    </w:p>
+    <w:p>
+      <w:pPr>
+        <w:widowControl w:val="0"/>
+        <w:spacing w:after="0"/>
+      </w:pPr>
+      <w:hyperlink r:id="rId29" w:history="1">
+        <w:r>
+          <w:rPr>
+            <w:rStyle w:val="Hyperlink"/>
+          </w:rPr>
+          <w:t>http://www.w3schools.com/html</w:t>
+        </w:r>
+      </w:hyperlink>
+    </w:p>
+    <w:p>
+      <w:pPr>
+        <w:widowControl w:val="0"/>
+        <w:spacing w:after="0"/>
+      </w:pPr>
+    </w:p>
+    <w:p>
+      <w:pPr>
+        <w:widowControl w:val="0"/>
+        <w:spacing w:after="0"/>
+        <w:rPr>
+          <w:rFonts w:ascii="Times New Roman" w:hAnsi="Times New Roman" w:cs="Angsana New"/>
+          <w:sz w:val="24"/>
+          <w:szCs w:val="30"/>
+        </w:rPr>
+      </w:pPr>
+      <w:r>
+        <w:rPr>
+          <w:rFonts w:ascii="Times New Roman" w:hAnsi="Times New Roman" w:cs="Times New Roman"/>
+          <w:sz w:val="24"/>
+          <w:szCs w:val="24"/>
+        </w:rPr>
+        <w:t>[6</w:t>
+      </w:r>
+      <w:r>
+        <w:rPr>
+          <w:rFonts w:ascii="Times New Roman" w:hAnsi="Times New Roman" w:cs="Times New Roman"/>
+          <w:sz w:val="24"/>
+          <w:szCs w:val="24"/>
+        </w:rPr>
+        <w:t xml:space="preserve">] </w:t>
+      </w:r>
+      <w:r>
+        <w:rPr>
+          <w:rFonts w:ascii="Times New Roman" w:hAnsi="Times New Roman" w:cs="Angsana New"/>
+          <w:sz w:val="24"/>
+          <w:szCs w:val="30"/>
+        </w:rPr>
+        <w:t>JavaScript</w:t>
+      </w:r>
+    </w:p>
+    <w:p>
+      <w:pPr>
+        <w:widowControl w:val="0"/>
+        <w:spacing w:after="0"/>
+        <w:rPr>
+          <w:rFonts w:ascii="Times New Roman" w:hAnsi="Times New Roman" w:cs="Times New Roman"/>
+          <w:sz w:val="24"/>
+          <w:szCs w:val="24"/>
+        </w:rPr>
+      </w:pPr>
+      <w:r>
+        <w:rPr>
+          <w:rFonts w:ascii="Times New Roman" w:hAnsi="Times New Roman" w:cs="Times New Roman"/>
+          <w:sz w:val="24"/>
+          <w:szCs w:val="24"/>
+        </w:rPr>
+        <w:t>DATE 12/3/2015</w:t>
+      </w:r>
+    </w:p>
+    <w:p>
+      <w:pPr>
+        <w:widowControl w:val="0"/>
+        <w:spacing w:after="0"/>
+      </w:pPr>
+      <w:hyperlink r:id="rId30" w:history="1">
+        <w:r>
+          <w:rPr>
+            <w:rStyle w:val="Hyperlink"/>
+          </w:rPr>
+          <w:t>http://www.w3schools.com/js</w:t>
+        </w:r>
+      </w:hyperlink>
+    </w:p>
+    <w:p>
+      <w:pPr>
+        <w:widowControl w:val="0"/>
+        <w:spacing w:after="0"/>
+      </w:pPr>
+    </w:p>
+    <w:p>
+      <w:pPr>
+        <w:widowControl w:val="0"/>
+        <w:spacing w:after="0"/>
+        <w:rPr>
+          <w:rFonts w:ascii="Times New Roman" w:hAnsi="Times New Roman" w:cs="Angsana New"/>
+          <w:sz w:val="24"/>
+          <w:szCs w:val="30"/>
+        </w:rPr>
+      </w:pPr>
+      <w:r>
+        <w:rPr>
+          <w:rFonts w:ascii="Times New Roman" w:hAnsi="Times New Roman" w:cs="Times New Roman"/>
+          <w:sz w:val="24"/>
+          <w:szCs w:val="24"/>
+        </w:rPr>
+        <w:t>[7</w:t>
+      </w:r>
+      <w:r>
+        <w:rPr>
+          <w:rFonts w:ascii="Times New Roman" w:hAnsi="Times New Roman" w:cs="Times New Roman"/>
+          <w:sz w:val="24"/>
+          <w:szCs w:val="24"/>
+        </w:rPr>
+        <w:t xml:space="preserve">] </w:t>
+      </w:r>
+      <w:r>
+        <w:rPr>
+          <w:rFonts w:ascii="Times New Roman" w:hAnsi="Times New Roman" w:cs="Angsana New"/>
+          <w:sz w:val="24"/>
+          <w:szCs w:val="30"/>
+        </w:rPr>
+        <w:t>Cloud computing</w:t>
+      </w:r>
+    </w:p>
+    <w:p>
+      <w:pPr>
+        <w:widowControl w:val="0"/>
+        <w:spacing w:after="0"/>
+        <w:rPr>
+          <w:rFonts w:ascii="Times New Roman" w:hAnsi="Times New Roman" w:cs="Times New Roman"/>
+          <w:sz w:val="24"/>
+          <w:szCs w:val="24"/>
+        </w:rPr>
+      </w:pPr>
+      <w:r>
+        <w:rPr>
+          <w:rFonts w:ascii="Times New Roman" w:hAnsi="Times New Roman" w:cs="Times New Roman"/>
+          <w:sz w:val="24"/>
+          <w:szCs w:val="24"/>
+        </w:rPr>
+        <w:t>DATE 12/3/2015</w:t>
+      </w:r>
+    </w:p>
+    <w:p>
+      <w:pPr>
+        <w:widowControl w:val="0"/>
+        <w:spacing w:after="0"/>
+      </w:pPr>
+      <w:hyperlink r:id="rId31" w:history="1">
+        <w:r>
+          <w:rPr>
+            <w:rStyle w:val="Hyperlink"/>
+          </w:rPr>
+          <w:t>http://whatiscloud.com</w:t>
+        </w:r>
+      </w:hyperlink>
+    </w:p>
+    <w:p>
+      <w:pPr>
+        <w:widowControl w:val="0"/>
+        <w:spacing w:after="0"/>
+      </w:pPr>
+    </w:p>
+    <w:p>
+      <w:pPr>
+        <w:widowControl w:val="0"/>
+        <w:spacing w:after="0"/>
+        <w:rPr>
+          <w:rFonts w:ascii="Times New Roman" w:hAnsi="Times New Roman" w:cs="Angsana New"/>
+          <w:sz w:val="24"/>
+          <w:szCs w:val="30"/>
+        </w:rPr>
+      </w:pPr>
+      <w:r>
+        <w:rPr>
+          <w:rFonts w:ascii="Times New Roman" w:hAnsi="Times New Roman" w:cs="Times New Roman"/>
+          <w:sz w:val="24"/>
+          <w:szCs w:val="24"/>
+        </w:rPr>
+        <w:t>[8</w:t>
+      </w:r>
+      <w:r>
+        <w:rPr>
+          <w:rFonts w:ascii="Times New Roman" w:hAnsi="Times New Roman" w:cs="Times New Roman"/>
+          <w:sz w:val="24"/>
+          <w:szCs w:val="24"/>
+        </w:rPr>
+        <w:t xml:space="preserve">] </w:t>
+      </w:r>
+      <w:r>
+        <w:rPr>
+          <w:rFonts w:ascii="Times New Roman" w:hAnsi="Times New Roman" w:cs="Angsana New"/>
+          <w:sz w:val="24"/>
+          <w:szCs w:val="30"/>
+        </w:rPr>
+        <w:t>Microsoft SQL Server</w:t>
+      </w:r>
+    </w:p>
+    <w:p>
+      <w:pPr>
+        <w:widowControl w:val="0"/>
+        <w:spacing w:after="0"/>
+        <w:rPr>
+          <w:rFonts w:ascii="Times New Roman" w:hAnsi="Times New Roman" w:cs="Times New Roman"/>
+          <w:sz w:val="24"/>
+          <w:szCs w:val="24"/>
+        </w:rPr>
+      </w:pPr>
+      <w:r>
+        <w:rPr>
+          <w:rFonts w:ascii="Times New Roman" w:hAnsi="Times New Roman" w:cs="Times New Roman"/>
+          <w:sz w:val="24"/>
+          <w:szCs w:val="24"/>
+        </w:rPr>
+        <w:t>DATE 12/3/2015</w:t>
+      </w:r>
+    </w:p>
+    <w:p>
+      <w:pPr>
+        <w:jc w:val="both"/>
+      </w:pPr>
+      <w:hyperlink r:id="rId32" w:history="1">
+        <w:r>
+          <w:rPr>
+            <w:rStyle w:val="Hyperlink"/>
+          </w:rPr>
+          <w:t xml:space="preserve">http://www.microsoft.com/sqlserver </w:t>
+        </w:r>
+      </w:hyperlink>
+    </w:p>
+    <w:p>
+      <w:pPr>
+        <w:widowControl w:val="0"/>
+        <w:spacing w:after="0"/>
+        <w:rPr>
+          <w:rFonts w:ascii="Times New Roman" w:hAnsi="Times New Roman" w:cs="Angsana New"/>
+          <w:sz w:val="24"/>
+          <w:szCs w:val="30"/>
+        </w:rPr>
+      </w:pPr>
+      <w:r>
+        <w:rPr>
+          <w:rFonts w:ascii="Times New Roman" w:hAnsi="Times New Roman" w:cs="Times New Roman"/>
+          <w:sz w:val="24"/>
+          <w:szCs w:val="24"/>
+        </w:rPr>
+        <w:t>[9</w:t>
+      </w:r>
+      <w:r>
+        <w:rPr>
+          <w:rFonts w:ascii="Times New Roman" w:hAnsi="Times New Roman" w:cs="Times New Roman"/>
+          <w:sz w:val="24"/>
+          <w:szCs w:val="24"/>
+        </w:rPr>
+        <w:t xml:space="preserve">] </w:t>
+      </w:r>
+      <w:r>
+        <w:rPr>
+          <w:rFonts w:ascii="Times New Roman" w:hAnsi="Times New Roman" w:cs="Angsana New"/>
+          <w:sz w:val="24"/>
+          <w:szCs w:val="30"/>
+        </w:rPr>
+        <w:t>Microsoft Visual Studio</w:t>
+      </w:r>
+    </w:p>
+    <w:p>
+      <w:pPr>
+        <w:widowControl w:val="0"/>
+        <w:spacing w:after="0"/>
+        <w:rPr>
+          <w:rFonts w:ascii="Times New Roman" w:hAnsi="Times New Roman" w:cs="Times New Roman"/>
+          <w:sz w:val="24"/>
+          <w:szCs w:val="24"/>
+        </w:rPr>
+      </w:pPr>
+      <w:r>
+        <w:rPr>
+          <w:rFonts w:ascii="Times New Roman" w:hAnsi="Times New Roman" w:cs="Times New Roman"/>
+          <w:sz w:val="24"/>
+          <w:szCs w:val="24"/>
+        </w:rPr>
+        <w:t>DATE 12/3/2015</w:t>
+      </w:r>
+    </w:p>
+    <w:p>
+      <w:pPr>
+        <w:widowControl w:val="0"/>
+        <w:spacing w:after="0"/>
+        <w:rPr>
+          <w:rFonts w:ascii="Times New Roman" w:hAnsi="Times New Roman"/>
+          <w:sz w:val="24"/>
+          <w:szCs w:val="24"/>
+        </w:rPr>
+      </w:pPr>
+      <w:hyperlink r:id="rId33" w:history="1">
+        <w:r>
+          <w:rPr>
+            <w:rStyle w:val="Hyperlink"/>
+            <w:rFonts w:ascii="Times New Roman" w:hAnsi="Times New Roman" w:cs="Times New Roman"/>
+            <w:sz w:val="24"/>
+            <w:szCs w:val="24"/>
+          </w:rPr>
+          <w:t>https://www.visualstudio.com</w:t>
+        </w:r>
+      </w:hyperlink>
+    </w:p>
+    <w:p>
+      <w:pPr>
+        <w:widowControl w:val="0"/>
+        <w:spacing w:after="0"/>
+        <w:rPr>
+          <w:rFonts w:ascii="Times New Roman" w:hAnsi="Times New Roman" w:cs="Times New Roman"/>
+          <w:sz w:val="24"/>
+          <w:szCs w:val="24"/>
+        </w:rPr>
+      </w:pPr>
+      <w:hyperlink r:id="rId34" w:history="1">
+        <w:r>
+          <w:rPr>
+            <w:rStyle w:val="Hyperlink"/>
+            <w:rFonts w:ascii="Times New Roman" w:hAnsi="Times New Roman" w:cs="Times New Roman"/>
+            <w:sz w:val="24"/>
+            <w:szCs w:val="24"/>
+          </w:rPr>
+          <w:t>https://msdn.microsoft.com/en-us/vstudio</w:t>
+        </w:r>
+      </w:hyperlink>
+    </w:p>
+    <w:p>
+      <w:pPr>
+        <w:widowControl w:val="0"/>
+        <w:spacing w:after="0"/>
+        <w:rPr>
+          <w:rFonts w:ascii="Times New Roman" w:hAnsi="Times New Roman"/>
+          <w:sz w:val="24"/>
+          <w:szCs w:val="24"/>
+        </w:rPr>
+      </w:pPr>
+    </w:p>
+    <w:p>
+      <w:pPr>
+        <w:widowControl w:val="0"/>
+        <w:spacing w:after="0"/>
+        <w:rPr>
+          <w:rFonts w:ascii="Times New Roman" w:hAnsi="Times New Roman"/>
+          <w:sz w:val="24"/>
+          <w:szCs w:val="24"/>
+        </w:rPr>
+      </w:pPr>
+    </w:p>
+    <w:p>
+      <w:pPr>
+        <w:widowControl w:val="0"/>
+        <w:spacing w:after="0"/>
+        <w:rPr>
+          <w:rFonts w:ascii="Times New Roman" w:hAnsi="Times New Roman"/>
+          <w:sz w:val="24"/>
+          <w:szCs w:val="24"/>
+        </w:rPr>
+      </w:pPr>
+    </w:p>
+    <w:p>
+      <w:pPr>
+        <w:widowControl w:val="0"/>
+        <w:spacing w:after="0"/>
+        <w:rPr>
+          <w:rFonts w:ascii="Times New Roman" w:hAnsi="Times New Roman" w:cs="Angsana New"/>
+          <w:sz w:val="24"/>
+          <w:szCs w:val="30"/>
+        </w:rPr>
+      </w:pPr>
+      <w:r>
+        <w:rPr>
+          <w:rFonts w:ascii="Times New Roman" w:hAnsi="Times New Roman" w:cs="Times New Roman"/>
+          <w:sz w:val="24"/>
+          <w:szCs w:val="24"/>
+        </w:rPr>
+        <w:lastRenderedPageBreak/>
+        <w:t>[10</w:t>
+      </w:r>
+      <w:r>
+        <w:rPr>
+          <w:rFonts w:ascii="Times New Roman" w:hAnsi="Times New Roman" w:cs="Times New Roman"/>
+          <w:sz w:val="24"/>
+          <w:szCs w:val="24"/>
+        </w:rPr>
+        <w:t xml:space="preserve">] </w:t>
+      </w:r>
+      <w:r>
+        <w:rPr>
+          <w:rFonts w:ascii="Times New Roman" w:hAnsi="Times New Roman" w:cs="Angsana New"/>
+          <w:sz w:val="24"/>
+          <w:szCs w:val="30"/>
+        </w:rPr>
+        <w:t>Adobe Photoshop</w:t>
+      </w:r>
+    </w:p>
+    <w:p>
+      <w:pPr>
+        <w:widowControl w:val="0"/>
+        <w:spacing w:after="0"/>
+        <w:rPr>
+          <w:rFonts w:ascii="Times New Roman" w:hAnsi="Times New Roman" w:cs="Times New Roman"/>
+          <w:sz w:val="24"/>
+          <w:szCs w:val="24"/>
+        </w:rPr>
+      </w:pPr>
+      <w:r>
+        <w:rPr>
+          <w:rFonts w:ascii="Times New Roman" w:hAnsi="Times New Roman" w:cs="Times New Roman"/>
+          <w:sz w:val="24"/>
+          <w:szCs w:val="24"/>
+        </w:rPr>
+        <w:t>DATE 12/3/2015</w:t>
+      </w:r>
+    </w:p>
+    <w:p>
+      <w:pPr>
+        <w:widowControl w:val="0"/>
+        <w:spacing w:after="0"/>
+      </w:pPr>
+      <w:hyperlink r:id="rId35" w:history="1">
+        <w:r>
+          <w:rPr>
+            <w:rStyle w:val="Hyperlink"/>
+          </w:rPr>
+          <w:t>http://www.photoshop.com</w:t>
+        </w:r>
+      </w:hyperlink>
+    </w:p>
+    <w:p>
+      <w:pPr>
+        <w:widowControl w:val="0"/>
+        <w:spacing w:after="0"/>
+      </w:pPr>
+      <w:hyperlink r:id="rId36" w:history="1">
+        <w:r>
+          <w:rPr>
+            <w:rStyle w:val="Hyperlink"/>
+          </w:rPr>
+          <w:t>http://www.adobe.com/products/photoshop.html</w:t>
+        </w:r>
+      </w:hyperlink>
+    </w:p>
+    <w:p>
+      <w:pPr>
+        <w:widowControl w:val="0"/>
+        <w:spacing w:after="0"/>
+      </w:pPr>
+    </w:p>
+    <w:p>
+      <w:pPr>
+        <w:widowControl w:val="0"/>
+        <w:spacing w:after="0"/>
+        <w:rPr>
+          <w:rFonts w:ascii="Times New Roman" w:hAnsi="Times New Roman" w:cs="Angsana New"/>
+          <w:sz w:val="24"/>
+          <w:szCs w:val="30"/>
+        </w:rPr>
+      </w:pPr>
+      <w:r>
+        <w:rPr>
+          <w:rFonts w:ascii="Times New Roman" w:hAnsi="Times New Roman" w:cs="Times New Roman"/>
+          <w:sz w:val="24"/>
+          <w:szCs w:val="24"/>
+        </w:rPr>
+        <w:t>[11</w:t>
+      </w:r>
+      <w:r>
+        <w:rPr>
+          <w:rFonts w:ascii="Times New Roman" w:hAnsi="Times New Roman" w:cs="Times New Roman"/>
+          <w:sz w:val="24"/>
+          <w:szCs w:val="24"/>
+        </w:rPr>
+        <w:t xml:space="preserve">] </w:t>
+      </w:r>
+      <w:r>
+        <w:rPr>
+          <w:rFonts w:ascii="Times New Roman" w:hAnsi="Times New Roman" w:cs="Angsana New"/>
+          <w:sz w:val="24"/>
+          <w:szCs w:val="30"/>
+        </w:rPr>
+        <w:t>Mandrill</w:t>
+      </w:r>
+    </w:p>
+    <w:p>
+      <w:pPr>
+        <w:widowControl w:val="0"/>
+        <w:spacing w:after="0"/>
+        <w:rPr>
+          <w:rFonts w:ascii="Times New Roman" w:hAnsi="Times New Roman" w:cs="Times New Roman"/>
+          <w:sz w:val="24"/>
+          <w:szCs w:val="24"/>
+        </w:rPr>
+      </w:pPr>
+      <w:r>
+        <w:rPr>
+          <w:rFonts w:ascii="Times New Roman" w:hAnsi="Times New Roman" w:cs="Times New Roman"/>
+          <w:sz w:val="24"/>
+          <w:szCs w:val="24"/>
+        </w:rPr>
+        <w:t>DATE 4/5/2015</w:t>
+      </w:r>
+    </w:p>
+    <w:p>
+      <w:pPr>
+        <w:widowControl w:val="0"/>
+        <w:spacing w:after="0"/>
+      </w:pPr>
+      <w:hyperlink r:id="rId37" w:history="1">
+        <w:r>
+          <w:rPr>
+            <w:rStyle w:val="Hyperlink"/>
+          </w:rPr>
+          <w:t>https://www.mandrill.com</w:t>
+        </w:r>
+      </w:hyperlink>
+    </w:p>
+    <w:p>
+      <w:pPr>
+        <w:widowControl w:val="0"/>
+        <w:spacing w:after="0"/>
+      </w:pPr>
+      <w:hyperlink r:id="rId38" w:history="1">
+        <w:r>
+          <w:rPr>
+            <w:rStyle w:val="Hyperlink"/>
+          </w:rPr>
+          <w:t>https://mandrillapp.com</w:t>
+        </w:r>
+      </w:hyperlink>
+    </w:p>
+    <w:p>
+      <w:pPr>
+        <w:widowControl w:val="0"/>
+        <w:spacing w:after="0"/>
+        <w:rPr>
+          <w:rFonts w:ascii="Times New Roman" w:hAnsi="Times New Roman" w:cs="Times New Roman"/>
+          <w:sz w:val="24"/>
+          <w:szCs w:val="24"/>
+        </w:rPr>
+      </w:pPr>
+    </w:p>
+    <w:p>
+      <w:pPr>
+        <w:widowControl w:val="0"/>
+        <w:spacing w:after="0"/>
+        <w:rPr>
+          <w:rFonts w:ascii="Times New Roman" w:hAnsi="Times New Roman" w:cs="Angsana New"/>
+          <w:sz w:val="24"/>
+          <w:szCs w:val="30"/>
+        </w:rPr>
+      </w:pPr>
+      <w:r>
+        <w:rPr>
+          <w:rFonts w:ascii="Times New Roman" w:hAnsi="Times New Roman" w:cs="Times New Roman"/>
+          <w:sz w:val="24"/>
+          <w:szCs w:val="24"/>
+        </w:rPr>
+        <w:t>[12</w:t>
+      </w:r>
+      <w:r>
+        <w:rPr>
+          <w:rFonts w:ascii="Times New Roman" w:hAnsi="Times New Roman" w:cs="Times New Roman"/>
+          <w:sz w:val="24"/>
+          <w:szCs w:val="24"/>
+        </w:rPr>
+        <w:t xml:space="preserve">] </w:t>
+      </w:r>
+      <w:r>
+        <w:rPr>
+          <w:rFonts w:ascii="Times New Roman" w:hAnsi="Times New Roman" w:cs="Angsana New"/>
+          <w:sz w:val="24"/>
+          <w:szCs w:val="30"/>
+        </w:rPr>
+        <w:t>Window Azure</w:t>
+      </w:r>
+    </w:p>
+    <w:p>
+      <w:pPr>
+        <w:widowControl w:val="0"/>
+        <w:spacing w:after="0"/>
+        <w:rPr>
+          <w:rFonts w:ascii="Times New Roman" w:hAnsi="Times New Roman" w:cs="Times New Roman"/>
+          <w:sz w:val="24"/>
+          <w:szCs w:val="24"/>
+        </w:rPr>
+      </w:pPr>
+      <w:r>
+        <w:rPr>
+          <w:rFonts w:ascii="Times New Roman" w:hAnsi="Times New Roman" w:cs="Times New Roman"/>
+          <w:sz w:val="24"/>
+          <w:szCs w:val="24"/>
+        </w:rPr>
+        <w:t>DATE 27/4/2015</w:t>
+      </w:r>
+    </w:p>
+    <w:p>
+      <w:pPr>
+        <w:widowControl w:val="0"/>
+        <w:spacing w:after="0"/>
+      </w:pPr>
+      <w:hyperlink r:id="rId39" w:history="1">
+        <w:r>
+          <w:rPr>
+            <w:rStyle w:val="Hyperlink"/>
+          </w:rPr>
+          <w:t>http://azure.microsoft.com</w:t>
+        </w:r>
+      </w:hyperlink>
+    </w:p>
+    <w:p>
+      <w:pPr>
+        <w:widowControl w:val="0"/>
+        <w:spacing w:after="0"/>
+      </w:pPr>
+    </w:p>
+    <w:p>
+      <w:pPr>
+        <w:widowControl w:val="0"/>
+        <w:spacing w:after="0"/>
+        <w:rPr>
+          <w:rFonts w:ascii="Times New Roman" w:hAnsi="Times New Roman" w:cs="Angsana New"/>
+          <w:sz w:val="24"/>
+          <w:szCs w:val="30"/>
+        </w:rPr>
+      </w:pPr>
+      <w:r>
+        <w:rPr>
+          <w:rFonts w:ascii="Times New Roman" w:hAnsi="Times New Roman" w:cs="Times New Roman"/>
+          <w:sz w:val="24"/>
+          <w:szCs w:val="24"/>
+        </w:rPr>
+        <w:t>[13</w:t>
+      </w:r>
+      <w:r>
+        <w:rPr>
+          <w:rFonts w:ascii="Times New Roman" w:hAnsi="Times New Roman" w:cs="Times New Roman"/>
+          <w:sz w:val="24"/>
+          <w:szCs w:val="24"/>
+        </w:rPr>
+        <w:t xml:space="preserve">] </w:t>
+      </w:r>
+      <w:r>
+        <w:rPr>
+          <w:rFonts w:ascii="Times New Roman" w:hAnsi="Times New Roman" w:cs="Angsana New"/>
+          <w:sz w:val="24"/>
+          <w:szCs w:val="30"/>
+        </w:rPr>
+        <w:t>Internet Information Service (IIS)</w:t>
+      </w:r>
+    </w:p>
+    <w:p>
+      <w:pPr>
+        <w:widowControl w:val="0"/>
+        <w:spacing w:after="0"/>
+        <w:rPr>
+          <w:rFonts w:ascii="Times New Roman" w:hAnsi="Times New Roman" w:cs="Times New Roman"/>
+          <w:sz w:val="24"/>
+          <w:szCs w:val="24"/>
+        </w:rPr>
+      </w:pPr>
+      <w:r>
+        <w:rPr>
+          <w:rFonts w:ascii="Times New Roman" w:hAnsi="Times New Roman" w:cs="Times New Roman"/>
+          <w:sz w:val="24"/>
+          <w:szCs w:val="24"/>
+        </w:rPr>
+        <w:t>DATE 24/4/2015</w:t>
+      </w:r>
+    </w:p>
+    <w:p>
+      <w:pPr>
+        <w:widowControl w:val="0"/>
+        <w:spacing w:after="0"/>
+      </w:pPr>
+      <w:hyperlink r:id="rId40" w:history="1">
+        <w:r>
+          <w:rPr>
+            <w:rStyle w:val="Hyperlink"/>
+          </w:rPr>
+          <w:t>http://www.iis.net</w:t>
+        </w:r>
+      </w:hyperlink>
+    </w:p>
+    <w:p>
+      <w:pPr>
+        <w:widowControl w:val="0"/>
+        <w:spacing w:after="0"/>
+      </w:pPr>
+    </w:p>
+    <w:p>
+      <w:pPr>
+        <w:widowControl w:val="0"/>
+        <w:spacing w:after="0"/>
+        <w:rPr>
+          <w:rFonts w:ascii="Times New Roman" w:hAnsi="Times New Roman" w:cs="Angsana New"/>
+          <w:sz w:val="24"/>
+          <w:szCs w:val="30"/>
+        </w:rPr>
+      </w:pPr>
+      <w:r>
+        <w:rPr>
+          <w:rFonts w:ascii="Times New Roman" w:hAnsi="Times New Roman" w:cs="Times New Roman"/>
+          <w:sz w:val="24"/>
+          <w:szCs w:val="24"/>
+        </w:rPr>
+        <w:t>[14</w:t>
+      </w:r>
+      <w:r>
+        <w:rPr>
+          <w:rFonts w:ascii="Times New Roman" w:hAnsi="Times New Roman" w:cs="Times New Roman"/>
+          <w:sz w:val="24"/>
+          <w:szCs w:val="24"/>
+        </w:rPr>
+        <w:t xml:space="preserve">] </w:t>
+      </w:r>
+      <w:r>
+        <w:rPr>
+          <w:rFonts w:ascii="Times New Roman" w:hAnsi="Times New Roman" w:cs="Angsana New"/>
+          <w:sz w:val="24"/>
+          <w:szCs w:val="30"/>
+        </w:rPr>
+        <w:t>Bootstrap</w:t>
+      </w:r>
+    </w:p>
+    <w:p>
+      <w:pPr>
+        <w:widowControl w:val="0"/>
+        <w:spacing w:after="0"/>
+        <w:rPr>
+          <w:rFonts w:ascii="Times New Roman" w:hAnsi="Times New Roman" w:cs="Times New Roman"/>
+          <w:sz w:val="24"/>
+          <w:szCs w:val="24"/>
+        </w:rPr>
+      </w:pPr>
+      <w:r>
+        <w:rPr>
+          <w:rFonts w:ascii="Times New Roman" w:hAnsi="Times New Roman" w:cs="Times New Roman"/>
+          <w:sz w:val="24"/>
+          <w:szCs w:val="24"/>
+        </w:rPr>
+        <w:t>DATE 4/5/2015</w:t>
+      </w:r>
+    </w:p>
+    <w:p>
+      <w:pPr>
+        <w:widowControl w:val="0"/>
+        <w:spacing w:after="0"/>
+        <w:rPr>
+          <w:rFonts w:ascii="Times New Roman" w:hAnsi="Times New Roman" w:cs="Times New Roman"/>
+          <w:sz w:val="24"/>
+          <w:szCs w:val="24"/>
+        </w:rPr>
+      </w:pPr>
+      <w:hyperlink r:id="rId41" w:history="1">
+        <w:r>
+          <w:rPr>
+            <w:rStyle w:val="Hyperlink"/>
+            <w:rFonts w:ascii="Times New Roman" w:hAnsi="Times New Roman" w:cs="Times New Roman"/>
+            <w:sz w:val="24"/>
+            <w:szCs w:val="24"/>
+          </w:rPr>
+          <w:t>http://getbootstrap.com</w:t>
+        </w:r>
+      </w:hyperlink>
+    </w:p>
+    <w:p>
+      <w:pPr>
+        <w:widowControl w:val="0"/>
+        <w:spacing w:after="0"/>
+        <w:rPr>
+          <w:rFonts w:ascii="Times New Roman" w:hAnsi="Times New Roman" w:cs="Times New Roman"/>
+          <w:sz w:val="24"/>
+          <w:szCs w:val="24"/>
+        </w:rPr>
+      </w:pPr>
+      <w:hyperlink r:id="rId42" w:history="1">
+        <w:r>
+          <w:rPr>
+            <w:rStyle w:val="Hyperlink"/>
+            <w:rFonts w:ascii="Times New Roman" w:hAnsi="Times New Roman" w:cs="Times New Roman"/>
+            <w:sz w:val="24"/>
+            <w:szCs w:val="24"/>
+          </w:rPr>
+          <w:t>http://www.w3schools.com/bootstrap</w:t>
+        </w:r>
+      </w:hyperlink>
+    </w:p>
+    <w:p>
+      <w:pPr>
+        <w:widowControl w:val="0"/>
+        <w:spacing w:after="0"/>
+        <w:rPr>
+          <w:rFonts w:ascii="Times New Roman" w:hAnsi="Times New Roman" w:cs="Times New Roman"/>
+          <w:sz w:val="24"/>
+          <w:szCs w:val="24"/>
+        </w:rPr>
+      </w:pPr>
+    </w:p>
+    <w:p>
+      <w:pPr>
+        <w:widowControl w:val="0"/>
+        <w:spacing w:after="0"/>
+        <w:rPr>
+          <w:rFonts w:ascii="Times New Roman" w:hAnsi="Times New Roman" w:cs="Times New Roman"/>
+          <w:sz w:val="24"/>
+          <w:szCs w:val="24"/>
+        </w:rPr>
+      </w:pPr>
+    </w:p>
+    <w:p>
+      <w:pPr>
+        <w:widowControl w:val="0"/>
+        <w:spacing w:after="0"/>
+        <w:rPr>
+          <w:rFonts w:ascii="Times New Roman" w:hAnsi="Times New Roman" w:cs="Times New Roman"/>
+          <w:sz w:val="24"/>
+          <w:szCs w:val="24"/>
+        </w:rPr>
+      </w:pPr>
+    </w:p>
+    <w:p>
+      <w:pPr>
+        <w:widowControl w:val="0"/>
+        <w:spacing w:after="0"/>
+        <w:rPr>
+          <w:rFonts w:ascii="Times New Roman" w:hAnsi="Times New Roman"/>
+          <w:sz w:val="24"/>
+          <w:szCs w:val="24"/>
+          <w:cs/>
+        </w:rPr>
+      </w:pPr>
+    </w:p>
+    <w:p>
+      <w:pPr>
+        <w:jc w:val="both"/>
+        <w:rPr>
+          <w:rFonts w:ascii="Times New Roman" w:hAnsi="Times New Roman"/>
+          <w:sz w:val="30"/>
+          <w:szCs w:val="30"/>
+        </w:rPr>
+      </w:pPr>
+    </w:p>
+    <w:p>
+      <w:pPr>
+        <w:jc w:val="both"/>
+        <w:rPr>
+          <w:rFonts w:ascii="Times New Roman" w:hAnsi="Times New Roman"/>
+          <w:sz w:val="30"/>
+          <w:szCs w:val="30"/>
+        </w:rPr>
+      </w:pPr>
+    </w:p>
+    <w:p>
+      <w:pPr>
+        <w:jc w:val="both"/>
+        <w:rPr>
+          <w:rFonts w:ascii="Times New Roman" w:hAnsi="Times New Roman"/>
+          <w:sz w:val="30"/>
+          <w:szCs w:val="30"/>
+        </w:rPr>
+      </w:pPr>
+    </w:p>
+    <w:p>
+      <w:pPr>
+        <w:jc w:val="both"/>
+        <w:rPr>
+          <w:rFonts w:ascii="Times New Roman" w:hAnsi="Times New Roman"/>
+          <w:sz w:val="30"/>
+          <w:szCs w:val="30"/>
+        </w:rPr>
+      </w:pPr>
+    </w:p>
+    <w:p>
+      <w:pPr>
+        <w:jc w:val="both"/>
+        <w:rPr>
+          <w:rFonts w:ascii="Times New Roman" w:hAnsi="Times New Roman"/>
+          <w:sz w:val="30"/>
+          <w:szCs w:val="30"/>
+        </w:rPr>
+      </w:pPr>
+    </w:p>
+    <w:p>
+      <w:pPr>
+        <w:jc w:val="both"/>
+        <w:rPr>
+          <w:rFonts w:ascii="Times New Roman" w:hAnsi="Times New Roman"/>
+          <w:sz w:val="30"/>
+          <w:szCs w:val="30"/>
+        </w:rPr>
+      </w:pPr>
+    </w:p>
+    <w:p>
+      <w:pPr>
+        <w:jc w:val="both"/>
+        <w:rPr>
+          <w:rFonts w:ascii="Times New Roman" w:hAnsi="Times New Roman"/>
+          <w:sz w:val="30"/>
+          <w:szCs w:val="30"/>
+        </w:rPr>
+      </w:pPr>
+    </w:p>
+    <w:p>
+      <w:pPr>
+        <w:jc w:val="both"/>
+        <w:rPr>
+          <w:rFonts w:ascii="Times New Roman" w:hAnsi="Times New Roman"/>
+          <w:sz w:val="30"/>
+          <w:szCs w:val="30"/>
+        </w:rPr>
+      </w:pPr>
+    </w:p>
+    <w:p>
+      <w:pPr>
+        <w:jc w:val="both"/>
+        <w:rPr>
+          <w:rFonts w:ascii="Times New Roman" w:hAnsi="Times New Roman"/>
+          <w:sz w:val="30"/>
+          <w:szCs w:val="30"/>
+        </w:rPr>
+      </w:pPr>
+    </w:p>
+    <w:p>
+      <w:pPr>
+        <w:widowControl w:val="0"/>
+        <w:rPr>
+          <w:rFonts w:ascii="Times New Roman" w:hAnsi="Times New Roman" w:cs="Times New Roman"/>
+          <w:sz w:val="40"/>
+          <w:szCs w:val="40"/>
+        </w:rPr>
+      </w:pPr>
+      <w:r>
+        <w:rPr>
+          <w:rFonts w:ascii="Times New Roman" w:hAnsi="Times New Roman" w:cs="Times New Roman"/>
+          <w:sz w:val="40"/>
+          <w:szCs w:val="40"/>
+        </w:rPr>
+        <w:lastRenderedPageBreak/>
+        <w:t>Figures</w:t>
+      </w:r>
+    </w:p>
+    <w:p>
+      <w:pPr>
+        <w:widowControl w:val="0"/>
+        <w:spacing w:after="0"/>
+        <w:rPr>
+          <w:rFonts w:ascii="Times New Roman" w:eastAsia="Calibri" w:hAnsi="Times New Roman" w:cs="Times New Roman"/>
+          <w:i/>
+          <w:sz w:val="24"/>
+          <w:szCs w:val="24"/>
+        </w:rPr>
+      </w:pPr>
+      <w:r>
+        <w:rPr>
+          <w:rFonts w:ascii="Times New Roman" w:hAnsi="Times New Roman" w:cs="Times New Roman"/>
+          <w:sz w:val="24"/>
+          <w:szCs w:val="24"/>
+        </w:rPr>
+        <w:t>[1]</w:t>
+      </w:r>
+      <w:r>
+        <w:t xml:space="preserve"> </w:t>
+      </w:r>
+      <w:r>
+        <w:rPr>
+          <w:rFonts w:ascii="Times New Roman" w:eastAsia="Calibri" w:hAnsi="Times New Roman" w:cs="Times New Roman"/>
+          <w:i/>
+          <w:sz w:val="24"/>
+          <w:szCs w:val="24"/>
+        </w:rPr>
+        <w:t>Figure1 i</w:t>
+      </w:r>
+      <w:r>
+        <w:rPr>
+          <w:rFonts w:ascii="Times New Roman" w:eastAsia="Calibri" w:hAnsi="Times New Roman" w:cs="Times New Roman"/>
+          <w:i/>
+          <w:sz w:val="24"/>
+          <w:szCs w:val="24"/>
+        </w:rPr>
+        <w:t>SoftService main page Demo Version</w:t>
+      </w:r>
+    </w:p>
+    <w:p>
+      <w:pPr>
+        <w:widowControl w:val="0"/>
+        <w:spacing w:after="0"/>
+        <w:rPr>
+          <w:rFonts w:ascii="Times New Roman" w:eastAsia="Calibri" w:hAnsi="Times New Roman" w:cs="Times New Roman"/>
+          <w:sz w:val="24"/>
+          <w:szCs w:val="24"/>
+        </w:rPr>
+      </w:pPr>
+      <w:r>
+        <w:rPr>
+          <w:rFonts w:ascii="Times New Roman" w:eastAsia="Calibri" w:hAnsi="Times New Roman" w:cs="Times New Roman"/>
+          <w:sz w:val="24"/>
+          <w:szCs w:val="24"/>
+        </w:rPr>
+        <w:t>DATE 30/4/2015</w:t>
+      </w:r>
+    </w:p>
+    <w:p>
+      <w:pPr>
+        <w:widowControl w:val="0"/>
+        <w:spacing w:after="0"/>
+      </w:pPr>
+      <w:hyperlink r:id="rId43" w:history="1">
+        <w:r>
+          <w:rPr>
+            <w:rStyle w:val="Hyperlink"/>
+          </w:rPr>
+          <w:t>http://www.softnewer.com</w:t>
+        </w:r>
+      </w:hyperlink>
+    </w:p>
+    <w:p>
+      <w:pPr>
+        <w:widowControl w:val="0"/>
+        <w:spacing w:after="0"/>
+        <w:rPr>
+          <w:rStyle w:val="Hyperlink"/>
+          <w:rFonts w:ascii="Times New Roman" w:eastAsia="Calibri" w:hAnsi="Times New Roman" w:cs="Times New Roman"/>
+          <w:sz w:val="24"/>
+          <w:szCs w:val="24"/>
+        </w:rPr>
+      </w:pPr>
+    </w:p>
+    <w:p>
+      <w:pPr>
+        <w:widowControl w:val="0"/>
+        <w:spacing w:after="0"/>
+        <w:rPr>
+          <w:rFonts w:ascii="Times New Roman" w:eastAsia="Calibri" w:hAnsi="Times New Roman" w:cs="Times New Roman"/>
+          <w:i/>
+          <w:sz w:val="24"/>
+          <w:szCs w:val="24"/>
+        </w:rPr>
+      </w:pPr>
+      <w:r>
+        <w:rPr>
+          <w:rFonts w:ascii="Times New Roman" w:hAnsi="Times New Roman" w:cs="Times New Roman"/>
+          <w:sz w:val="24"/>
+          <w:szCs w:val="24"/>
+        </w:rPr>
+        <w:t>[2</w:t>
+      </w:r>
+      <w:r>
+        <w:rPr>
+          <w:rFonts w:ascii="Times New Roman" w:hAnsi="Times New Roman" w:cs="Times New Roman"/>
+          <w:sz w:val="24"/>
+          <w:szCs w:val="24"/>
+        </w:rPr>
+        <w:t>]</w:t>
+      </w:r>
+      <w:r>
+        <w:t xml:space="preserve"> </w:t>
+      </w:r>
+      <w:r>
+        <w:rPr>
+          <w:rFonts w:ascii="Times New Roman" w:eastAsia="Calibri" w:hAnsi="Times New Roman" w:cs="Times New Roman"/>
+          <w:i/>
+          <w:sz w:val="24"/>
+          <w:szCs w:val="24"/>
+        </w:rPr>
+        <w:t>Figure 2 Service Center main page</w:t>
+      </w:r>
+    </w:p>
+    <w:p>
+      <w:pPr>
+        <w:widowControl w:val="0"/>
+        <w:spacing w:after="0"/>
+        <w:rPr>
+          <w:rFonts w:ascii="Times New Roman" w:eastAsia="Calibri" w:hAnsi="Times New Roman" w:cs="Times New Roman"/>
+          <w:sz w:val="24"/>
+          <w:szCs w:val="24"/>
+        </w:rPr>
+      </w:pPr>
+      <w:r>
+        <w:rPr>
+          <w:rFonts w:ascii="Times New Roman" w:eastAsia="Calibri" w:hAnsi="Times New Roman" w:cs="Times New Roman"/>
+          <w:sz w:val="24"/>
+          <w:szCs w:val="24"/>
+        </w:rPr>
+        <w:t>DATE 30/4/2015</w:t>
+      </w:r>
+    </w:p>
+    <w:p>
+      <w:pPr>
+        <w:widowControl w:val="0"/>
+        <w:spacing w:after="0"/>
+      </w:pPr>
+      <w:hyperlink r:id="rId44" w:history="1">
+        <w:r>
+          <w:rPr>
+            <w:rStyle w:val="Hyperlink"/>
+          </w:rPr>
+          <w:t>http://www.programbunchee.com/scm.htm</w:t>
+        </w:r>
+      </w:hyperlink>
+    </w:p>
+    <w:p>
+      <w:pPr>
+        <w:widowControl w:val="0"/>
+        <w:spacing w:after="0"/>
+        <w:rPr>
+          <w:rFonts w:ascii="Times New Roman" w:eastAsia="Calibri" w:hAnsi="Times New Roman" w:cs="Times New Roman"/>
+          <w:sz w:val="24"/>
+          <w:szCs w:val="24"/>
+        </w:rPr>
+      </w:pPr>
+    </w:p>
+    <w:p>
+      <w:pPr>
+        <w:widowControl w:val="0"/>
+        <w:spacing w:after="0"/>
+        <w:rPr>
+          <w:rFonts w:ascii="Times New Roman" w:eastAsia="Calibri" w:hAnsi="Times New Roman" w:cs="Times New Roman"/>
+          <w:i/>
+          <w:sz w:val="24"/>
+          <w:szCs w:val="24"/>
+        </w:rPr>
+      </w:pPr>
+      <w:r>
+        <w:rPr>
+          <w:rFonts w:ascii="Times New Roman" w:hAnsi="Times New Roman" w:cs="Times New Roman"/>
+          <w:sz w:val="24"/>
+          <w:szCs w:val="24"/>
+        </w:rPr>
+        <w:t>[3</w:t>
+      </w:r>
+      <w:r>
+        <w:rPr>
+          <w:rFonts w:ascii="Times New Roman" w:hAnsi="Times New Roman" w:cs="Times New Roman"/>
+          <w:sz w:val="24"/>
+          <w:szCs w:val="24"/>
+        </w:rPr>
+        <w:t>]</w:t>
+      </w:r>
+      <w:r>
+        <w:t xml:space="preserve"> </w:t>
+      </w:r>
+      <w:r>
+        <w:rPr>
+          <w:rFonts w:ascii="Times New Roman" w:eastAsia="Calibri" w:hAnsi="Times New Roman" w:cs="Times New Roman"/>
+          <w:i/>
+          <w:sz w:val="24"/>
+          <w:szCs w:val="24"/>
+        </w:rPr>
+        <w:t>Figure 3 ASP.NET MVC</w:t>
+      </w:r>
+    </w:p>
+    <w:p>
+      <w:pPr>
+        <w:widowControl w:val="0"/>
+        <w:spacing w:after="0"/>
+        <w:rPr>
+          <w:rFonts w:ascii="Times New Roman" w:eastAsia="Calibri" w:hAnsi="Times New Roman" w:cs="Times New Roman"/>
+          <w:sz w:val="24"/>
+          <w:szCs w:val="24"/>
+        </w:rPr>
+      </w:pPr>
+      <w:r>
+        <w:rPr>
+          <w:rFonts w:ascii="Times New Roman" w:eastAsia="Calibri" w:hAnsi="Times New Roman" w:cs="Times New Roman"/>
+          <w:sz w:val="24"/>
+          <w:szCs w:val="24"/>
+        </w:rPr>
+        <w:t>DATE 26/3/2015</w:t>
+      </w:r>
+    </w:p>
+    <w:p>
+      <w:pPr>
+        <w:widowControl w:val="0"/>
+        <w:spacing w:after="0"/>
+      </w:pPr>
+      <w:hyperlink r:id="rId45" w:history="1">
+        <w:r>
+          <w:rPr>
+            <w:rStyle w:val="Hyperlink"/>
+          </w:rPr>
+          <w:t>http://www.asp.net/mvc</w:t>
+        </w:r>
+      </w:hyperlink>
+    </w:p>
+    <w:p>
+      <w:pPr>
+        <w:widowControl w:val="0"/>
+        <w:spacing w:after="0"/>
+        <w:rPr>
+          <w:rFonts w:ascii="Times New Roman" w:hAnsi="Times New Roman" w:cs="Times New Roman"/>
+          <w:sz w:val="24"/>
+          <w:szCs w:val="24"/>
+        </w:rPr>
+      </w:pPr>
+    </w:p>
+    <w:p>
+      <w:pPr>
+        <w:widowControl w:val="0"/>
+        <w:spacing w:after="0"/>
+        <w:rPr>
+          <w:rFonts w:ascii="Times New Roman" w:eastAsia="Calibri" w:hAnsi="Times New Roman" w:cs="Times New Roman"/>
+          <w:i/>
+          <w:sz w:val="24"/>
+          <w:szCs w:val="24"/>
+        </w:rPr>
+      </w:pPr>
+      <w:r>
+        <w:rPr>
+          <w:rFonts w:ascii="Times New Roman" w:hAnsi="Times New Roman" w:cs="Times New Roman"/>
+          <w:sz w:val="24"/>
+          <w:szCs w:val="24"/>
+        </w:rPr>
+        <w:t>[4</w:t>
+      </w:r>
+      <w:r>
+        <w:rPr>
+          <w:rFonts w:ascii="Times New Roman" w:hAnsi="Times New Roman" w:cs="Times New Roman"/>
+          <w:sz w:val="24"/>
+          <w:szCs w:val="24"/>
+        </w:rPr>
+        <w:t>]</w:t>
+      </w:r>
+      <w:r>
+        <w:t xml:space="preserve"> </w:t>
+      </w:r>
+      <w:r>
+        <w:rPr>
+          <w:rFonts w:ascii="Times New Roman" w:eastAsia="Calibri" w:hAnsi="Times New Roman" w:cs="Times New Roman"/>
+          <w:i/>
+          <w:sz w:val="24"/>
+          <w:szCs w:val="24"/>
+        </w:rPr>
+        <w:t>Figure 4 Cascading Style Sheets 3 (CSS3)</w:t>
+      </w:r>
+    </w:p>
+    <w:p>
+      <w:pPr>
+        <w:widowControl w:val="0"/>
+        <w:spacing w:after="0"/>
+        <w:rPr>
+          <w:rFonts w:ascii="Times New Roman" w:eastAsia="Calibri" w:hAnsi="Times New Roman" w:cs="Times New Roman"/>
+          <w:sz w:val="24"/>
+          <w:szCs w:val="24"/>
+        </w:rPr>
+      </w:pPr>
+      <w:r>
+        <w:rPr>
+          <w:rFonts w:ascii="Times New Roman" w:eastAsia="Calibri" w:hAnsi="Times New Roman" w:cs="Times New Roman"/>
+          <w:sz w:val="24"/>
+          <w:szCs w:val="24"/>
+        </w:rPr>
+        <w:t>DATE 26/3/2015</w:t>
+      </w:r>
+    </w:p>
+    <w:p>
+      <w:pPr>
+        <w:widowControl w:val="0"/>
+        <w:spacing w:after="0"/>
+      </w:pPr>
+      <w:hyperlink r:id="rId46" w:history="1">
+        <w:r>
+          <w:rPr>
+            <w:rStyle w:val="Hyperlink"/>
+          </w:rPr>
+          <w:t>http://www.css3.info</w:t>
+        </w:r>
+      </w:hyperlink>
+    </w:p>
+    <w:p>
+      <w:pPr>
+        <w:widowControl w:val="0"/>
+        <w:spacing w:after="0"/>
+        <w:rPr>
+          <w:rFonts w:ascii="Times New Roman" w:eastAsia="Calibri" w:hAnsi="Times New Roman" w:cs="Times New Roman"/>
+          <w:sz w:val="24"/>
+          <w:szCs w:val="24"/>
+        </w:rPr>
+      </w:pPr>
+    </w:p>
+    <w:p>
+      <w:pPr>
+        <w:widowControl w:val="0"/>
+        <w:spacing w:after="0"/>
+        <w:rPr>
+          <w:rFonts w:ascii="Times New Roman" w:eastAsia="Calibri" w:hAnsi="Times New Roman" w:cs="Times New Roman"/>
+          <w:i/>
+          <w:sz w:val="24"/>
+          <w:szCs w:val="24"/>
+        </w:rPr>
+      </w:pPr>
+      <w:r>
+        <w:rPr>
+          <w:rFonts w:ascii="Times New Roman" w:hAnsi="Times New Roman" w:cs="Times New Roman"/>
+          <w:sz w:val="24"/>
+          <w:szCs w:val="24"/>
+        </w:rPr>
+        <w:t>[5</w:t>
+      </w:r>
+      <w:r>
+        <w:rPr>
+          <w:rFonts w:ascii="Times New Roman" w:hAnsi="Times New Roman" w:cs="Times New Roman"/>
+          <w:sz w:val="24"/>
+          <w:szCs w:val="24"/>
+        </w:rPr>
+        <w:t>]</w:t>
+      </w:r>
+      <w:r>
+        <w:t xml:space="preserve"> </w:t>
+      </w:r>
+      <w:r>
+        <w:rPr>
+          <w:rFonts w:ascii="Times New Roman" w:eastAsia="Calibri" w:hAnsi="Times New Roman" w:cs="Times New Roman"/>
+          <w:i/>
+          <w:sz w:val="24"/>
+          <w:szCs w:val="24"/>
+        </w:rPr>
+        <w:t>Figure 5 HTML</w:t>
+      </w:r>
+    </w:p>
+    <w:p>
+      <w:pPr>
+        <w:widowControl w:val="0"/>
+        <w:spacing w:after="0"/>
+        <w:rPr>
+          <w:rFonts w:ascii="Times New Roman" w:eastAsia="Calibri" w:hAnsi="Times New Roman" w:cs="Times New Roman"/>
+          <w:sz w:val="24"/>
+          <w:szCs w:val="24"/>
+        </w:rPr>
+      </w:pPr>
+      <w:r>
+        <w:rPr>
+          <w:rFonts w:ascii="Times New Roman" w:eastAsia="Calibri" w:hAnsi="Times New Roman" w:cs="Times New Roman"/>
+          <w:sz w:val="24"/>
+          <w:szCs w:val="24"/>
+        </w:rPr>
+        <w:t>DATE 26/3/2015</w:t>
+      </w:r>
+    </w:p>
+    <w:p>
+      <w:pPr>
+        <w:widowControl w:val="0"/>
+        <w:spacing w:after="0"/>
+        <w:rPr>
+          <w:rStyle w:val="Hyperlink"/>
+          <w:rFonts w:ascii="Times New Roman" w:eastAsia="Calibri" w:hAnsi="Times New Roman" w:cs="Times New Roman"/>
+          <w:sz w:val="24"/>
+          <w:szCs w:val="24"/>
+        </w:rPr>
+      </w:pPr>
+      <w:hyperlink r:id="rId47" w:history="1">
+        <w:r>
+          <w:rPr>
+            <w:rStyle w:val="Hyperlink"/>
+            <w:rFonts w:ascii="Times New Roman" w:eastAsia="Calibri" w:hAnsi="Times New Roman" w:cs="Times New Roman"/>
+            <w:sz w:val="24"/>
+            <w:szCs w:val="24"/>
+          </w:rPr>
+          <w:t>http://en.wikipedia.org/wiki/HTML</w:t>
+        </w:r>
+      </w:hyperlink>
+    </w:p>
+    <w:p>
+      <w:pPr>
+        <w:widowControl w:val="0"/>
+        <w:spacing w:after="0"/>
+        <w:rPr>
+          <w:rFonts w:ascii="Times New Roman" w:eastAsia="Calibri" w:hAnsi="Times New Roman" w:cs="Times New Roman"/>
+          <w:sz w:val="24"/>
+          <w:szCs w:val="24"/>
+        </w:rPr>
+      </w:pPr>
+    </w:p>
+    <w:p>
+      <w:pPr>
+        <w:widowControl w:val="0"/>
+        <w:spacing w:after="0"/>
+        <w:rPr>
+          <w:rFonts w:ascii="Times New Roman" w:eastAsia="Calibri" w:hAnsi="Times New Roman" w:cs="Times New Roman"/>
+          <w:i/>
+          <w:sz w:val="24"/>
+          <w:szCs w:val="24"/>
+        </w:rPr>
+      </w:pPr>
+      <w:r>
+        <w:rPr>
+          <w:rFonts w:ascii="Times New Roman" w:hAnsi="Times New Roman" w:cs="Times New Roman"/>
+          <w:sz w:val="24"/>
+          <w:szCs w:val="24"/>
+        </w:rPr>
+        <w:t>[6</w:t>
+      </w:r>
+      <w:r>
+        <w:rPr>
+          <w:rFonts w:ascii="Times New Roman" w:hAnsi="Times New Roman" w:cs="Times New Roman"/>
+          <w:sz w:val="24"/>
+          <w:szCs w:val="24"/>
+        </w:rPr>
+        <w:t>]</w:t>
+      </w:r>
+      <w:r>
+        <w:t xml:space="preserve"> </w:t>
+      </w:r>
+      <w:r>
+        <w:rPr>
+          <w:rFonts w:ascii="Times New Roman" w:eastAsia="Calibri" w:hAnsi="Times New Roman" w:cs="Times New Roman"/>
+          <w:i/>
+          <w:sz w:val="24"/>
+          <w:szCs w:val="24"/>
+        </w:rPr>
+        <w:t>Figure 6 JavaScript</w:t>
+      </w:r>
+    </w:p>
+    <w:p>
+      <w:pPr>
+        <w:widowControl w:val="0"/>
+        <w:spacing w:after="0"/>
+        <w:rPr>
+          <w:rFonts w:ascii="Times New Roman" w:eastAsia="Calibri" w:hAnsi="Times New Roman" w:cs="Times New Roman"/>
+          <w:sz w:val="24"/>
+          <w:szCs w:val="24"/>
+        </w:rPr>
+      </w:pPr>
+      <w:r>
+        <w:rPr>
+          <w:rFonts w:ascii="Times New Roman" w:eastAsia="Calibri" w:hAnsi="Times New Roman" w:cs="Times New Roman"/>
+          <w:sz w:val="24"/>
+          <w:szCs w:val="24"/>
+        </w:rPr>
+        <w:t>DATE 27/3/2015</w:t>
+      </w:r>
+    </w:p>
+    <w:p>
+      <w:pPr>
+        <w:widowControl w:val="0"/>
+        <w:spacing w:after="0"/>
+      </w:pPr>
+      <w:hyperlink r:id="rId48" w:history="1">
+        <w:r>
+          <w:rPr>
+            <w:rStyle w:val="Hyperlink"/>
+          </w:rPr>
+          <w:t>http://en.wikipedia.org/wiki/JavaScript</w:t>
+        </w:r>
+      </w:hyperlink>
+    </w:p>
+    <w:p>
+      <w:pPr>
+        <w:widowControl w:val="0"/>
+        <w:spacing w:after="0"/>
+      </w:pPr>
+    </w:p>
+    <w:p>
+      <w:pPr>
+        <w:widowControl w:val="0"/>
+        <w:spacing w:after="0"/>
+        <w:rPr>
+          <w:rFonts w:ascii="Times New Roman" w:eastAsia="Calibri" w:hAnsi="Times New Roman" w:cs="Times New Roman"/>
+          <w:i/>
+          <w:sz w:val="24"/>
+          <w:szCs w:val="24"/>
+        </w:rPr>
+      </w:pPr>
+      <w:r>
+        <w:rPr>
+          <w:rFonts w:ascii="Times New Roman" w:hAnsi="Times New Roman" w:cs="Times New Roman"/>
+          <w:sz w:val="24"/>
+          <w:szCs w:val="24"/>
+        </w:rPr>
+        <w:t>[7</w:t>
+      </w:r>
+      <w:r>
+        <w:rPr>
+          <w:rFonts w:ascii="Times New Roman" w:hAnsi="Times New Roman" w:cs="Times New Roman"/>
+          <w:sz w:val="24"/>
+          <w:szCs w:val="24"/>
+        </w:rPr>
+        <w:t>]</w:t>
+      </w:r>
+      <w:r>
+        <w:t xml:space="preserve"> </w:t>
+      </w:r>
+      <w:r>
+        <w:rPr>
+          <w:rFonts w:ascii="Times New Roman" w:eastAsia="Calibri" w:hAnsi="Times New Roman" w:cs="Times New Roman"/>
+          <w:i/>
+          <w:sz w:val="24"/>
+          <w:szCs w:val="24"/>
+        </w:rPr>
+        <w:t>Figure 7 Cloud computing</w:t>
+      </w:r>
+    </w:p>
+    <w:p>
+      <w:pPr>
+        <w:widowControl w:val="0"/>
+        <w:spacing w:after="0"/>
+        <w:rPr>
+          <w:rFonts w:ascii="Times New Roman" w:eastAsia="Calibri" w:hAnsi="Times New Roman" w:cs="Times New Roman"/>
+          <w:sz w:val="24"/>
+          <w:szCs w:val="24"/>
+        </w:rPr>
+      </w:pPr>
+      <w:r>
+        <w:rPr>
+          <w:rFonts w:ascii="Times New Roman" w:eastAsia="Calibri" w:hAnsi="Times New Roman" w:cs="Times New Roman"/>
+          <w:sz w:val="24"/>
+          <w:szCs w:val="24"/>
+        </w:rPr>
+        <w:t>DATE 27/3/2015</w:t>
+      </w:r>
+    </w:p>
+    <w:p>
+      <w:pPr>
+        <w:widowControl w:val="0"/>
+        <w:spacing w:after="0"/>
+      </w:pPr>
+      <w:hyperlink r:id="rId49" w:history="1">
+        <w:r>
+          <w:rPr>
+            <w:rStyle w:val="Hyperlink"/>
+          </w:rPr>
+          <w:t>http://whatiscloud.com</w:t>
+        </w:r>
+      </w:hyperlink>
+    </w:p>
+    <w:p>
+      <w:pPr>
+        <w:widowControl w:val="0"/>
+        <w:spacing w:after="0"/>
+      </w:pPr>
+    </w:p>
+    <w:p>
+      <w:pPr>
+        <w:widowControl w:val="0"/>
+        <w:spacing w:after="0"/>
+        <w:rPr>
+          <w:rFonts w:ascii="Times New Roman" w:eastAsia="Calibri" w:hAnsi="Times New Roman" w:cs="Times New Roman"/>
+          <w:i/>
+          <w:sz w:val="24"/>
+          <w:szCs w:val="24"/>
+        </w:rPr>
+      </w:pPr>
+      <w:r>
+        <w:rPr>
+          <w:rFonts w:ascii="Times New Roman" w:hAnsi="Times New Roman" w:cs="Times New Roman"/>
+          <w:sz w:val="24"/>
+          <w:szCs w:val="24"/>
+        </w:rPr>
+        <w:t>[8</w:t>
+      </w:r>
+      <w:r>
+        <w:rPr>
+          <w:rFonts w:ascii="Times New Roman" w:hAnsi="Times New Roman" w:cs="Times New Roman"/>
+          <w:sz w:val="24"/>
+          <w:szCs w:val="24"/>
+        </w:rPr>
+        <w:t>]</w:t>
+      </w:r>
+      <w:r>
+        <w:t xml:space="preserve"> </w:t>
+      </w:r>
+      <w:r>
+        <w:rPr>
+          <w:rFonts w:ascii="Times New Roman" w:eastAsia="Calibri" w:hAnsi="Times New Roman" w:cs="Times New Roman"/>
+          <w:i/>
+          <w:sz w:val="24"/>
+          <w:szCs w:val="24"/>
+        </w:rPr>
+        <w:t>Figure 8 MS SQL Server</w:t>
+      </w:r>
+    </w:p>
+    <w:p>
+      <w:pPr>
+        <w:widowControl w:val="0"/>
+        <w:spacing w:after="0"/>
+        <w:rPr>
+          <w:rFonts w:ascii="Times New Roman" w:eastAsia="Calibri" w:hAnsi="Times New Roman" w:cs="Times New Roman"/>
+          <w:sz w:val="24"/>
+          <w:szCs w:val="24"/>
+        </w:rPr>
+      </w:pPr>
+      <w:r>
+        <w:rPr>
+          <w:rFonts w:ascii="Times New Roman" w:eastAsia="Calibri" w:hAnsi="Times New Roman" w:cs="Times New Roman"/>
+          <w:sz w:val="24"/>
+          <w:szCs w:val="24"/>
+        </w:rPr>
+        <w:t>DATE 28/3/2015</w:t>
+      </w:r>
+    </w:p>
+    <w:p>
+      <w:pPr>
+        <w:widowControl w:val="0"/>
+        <w:spacing w:after="0"/>
+      </w:pPr>
+      <w:hyperlink r:id="rId50" w:history="1">
+        <w:r>
+          <w:rPr>
+            <w:rStyle w:val="Hyperlink"/>
+          </w:rPr>
+          <w:t>http://www.microsoft.com/sqlserver</w:t>
+        </w:r>
+      </w:hyperlink>
+    </w:p>
+    <w:p>
+      <w:pPr>
+        <w:widowControl w:val="0"/>
+        <w:spacing w:after="0"/>
+      </w:pPr>
+    </w:p>
+    <w:p>
+      <w:pPr>
+        <w:widowControl w:val="0"/>
+        <w:spacing w:after="0"/>
+      </w:pPr>
+      <w:r>
+        <w:rPr>
+          <w:rFonts w:ascii="Times New Roman" w:hAnsi="Times New Roman" w:cs="Times New Roman"/>
+          <w:sz w:val="24"/>
+          <w:szCs w:val="24"/>
+        </w:rPr>
+        <w:t>[9</w:t>
+      </w:r>
+      <w:r>
+        <w:rPr>
+          <w:rFonts w:ascii="Times New Roman" w:hAnsi="Times New Roman" w:cs="Times New Roman"/>
+          <w:sz w:val="24"/>
+          <w:szCs w:val="24"/>
+        </w:rPr>
+        <w:t>]</w:t>
+      </w:r>
+      <w:r>
+        <w:t xml:space="preserve"> </w:t>
+      </w:r>
+      <w:r>
+        <w:rPr>
+          <w:rFonts w:ascii="Times New Roman" w:eastAsia="Calibri" w:hAnsi="Times New Roman" w:cs="Times New Roman"/>
+          <w:i/>
+          <w:sz w:val="24"/>
+          <w:szCs w:val="24"/>
+        </w:rPr>
+        <w:t>Figure 9 MS Visual Studio</w:t>
+      </w:r>
+    </w:p>
+    <w:p>
+      <w:pPr>
+        <w:widowControl w:val="0"/>
+        <w:spacing w:after="0"/>
+        <w:rPr>
+          <w:rFonts w:ascii="Times New Roman" w:eastAsia="Calibri" w:hAnsi="Times New Roman" w:cs="Times New Roman"/>
+          <w:sz w:val="24"/>
+          <w:szCs w:val="24"/>
+        </w:rPr>
+      </w:pPr>
+      <w:r>
+        <w:rPr>
+          <w:rFonts w:ascii="Times New Roman" w:eastAsia="Calibri" w:hAnsi="Times New Roman" w:cs="Times New Roman"/>
+          <w:sz w:val="24"/>
+          <w:szCs w:val="24"/>
+        </w:rPr>
+        <w:t>DATE 28/3/2015</w:t>
+      </w:r>
+    </w:p>
+    <w:p>
+      <w:pPr>
+        <w:widowControl w:val="0"/>
+        <w:spacing w:after="0"/>
+      </w:pPr>
+      <w:hyperlink r:id="rId51" w:history="1">
+        <w:r>
+          <w:rPr>
+            <w:rStyle w:val="Hyperlink"/>
+          </w:rPr>
+          <w:t>https://www.visualstudio.com</w:t>
+        </w:r>
+      </w:hyperlink>
+    </w:p>
+    <w:p>
+      <w:pPr>
+        <w:widowControl w:val="0"/>
+        <w:spacing w:after="0"/>
+      </w:pPr>
+    </w:p>
+    <w:p>
+      <w:pPr>
+        <w:widowControl w:val="0"/>
+        <w:spacing w:after="0"/>
+        <w:rPr>
+          <w:rFonts w:ascii="Times New Roman" w:eastAsia="Calibri" w:hAnsi="Times New Roman" w:cs="Times New Roman"/>
+          <w:i/>
+          <w:sz w:val="24"/>
+          <w:szCs w:val="24"/>
+        </w:rPr>
+      </w:pPr>
+      <w:r>
+        <w:rPr>
+          <w:rFonts w:ascii="Times New Roman" w:hAnsi="Times New Roman" w:cs="Times New Roman"/>
+          <w:sz w:val="24"/>
+          <w:szCs w:val="24"/>
+        </w:rPr>
+        <w:t>[1</w:t>
+      </w:r>
+      <w:r>
+        <w:rPr>
+          <w:rFonts w:ascii="Times New Roman" w:hAnsi="Times New Roman" w:cs="Times New Roman"/>
+          <w:sz w:val="24"/>
+          <w:szCs w:val="24"/>
+        </w:rPr>
+        <w:t>0</w:t>
+      </w:r>
+      <w:r>
+        <w:rPr>
+          <w:rFonts w:ascii="Times New Roman" w:hAnsi="Times New Roman" w:cs="Times New Roman"/>
+          <w:sz w:val="24"/>
+          <w:szCs w:val="24"/>
+        </w:rPr>
+        <w:t>]</w:t>
+      </w:r>
+      <w:r>
+        <w:t xml:space="preserve"> </w:t>
+      </w:r>
+      <w:r>
+        <w:rPr>
+          <w:rFonts w:ascii="Times New Roman" w:eastAsia="Calibri" w:hAnsi="Times New Roman" w:cs="Times New Roman"/>
+          <w:i/>
+          <w:sz w:val="24"/>
+          <w:szCs w:val="24"/>
+        </w:rPr>
+        <w:t>Figure 10 Photoshop</w:t>
+      </w:r>
+    </w:p>
+    <w:p>
+      <w:pPr>
+        <w:widowControl w:val="0"/>
+        <w:spacing w:after="0"/>
+        <w:rPr>
+          <w:rFonts w:ascii="Times New Roman" w:eastAsia="Calibri" w:hAnsi="Times New Roman" w:cs="Times New Roman"/>
+          <w:sz w:val="24"/>
+          <w:szCs w:val="24"/>
+        </w:rPr>
+      </w:pPr>
+      <w:r>
+        <w:rPr>
+          <w:rFonts w:ascii="Times New Roman" w:eastAsia="Calibri" w:hAnsi="Times New Roman" w:cs="Times New Roman"/>
+          <w:sz w:val="24"/>
+          <w:szCs w:val="24"/>
+        </w:rPr>
+        <w:t>DATE 28/3/2015</w:t>
+      </w:r>
+    </w:p>
+    <w:p>
+      <w:pPr>
+        <w:widowControl w:val="0"/>
+        <w:spacing w:after="0"/>
+      </w:pPr>
+      <w:hyperlink r:id="rId52" w:history="1">
+        <w:r>
+          <w:rPr>
+            <w:rStyle w:val="Hyperlink"/>
+          </w:rPr>
+          <w:t>http://www.photoshop.com</w:t>
+        </w:r>
+      </w:hyperlink>
+    </w:p>
+    <w:p>
+      <w:pPr>
+        <w:widowControl w:val="0"/>
+        <w:spacing w:after="0"/>
+      </w:pPr>
+    </w:p>
+    <w:p>
+      <w:pPr>
+        <w:widowControl w:val="0"/>
+        <w:spacing w:after="0"/>
+        <w:rPr>
+          <w:rFonts w:ascii="Times New Roman" w:eastAsia="Calibri" w:hAnsi="Times New Roman" w:cs="Times New Roman"/>
+          <w:i/>
+          <w:sz w:val="24"/>
+          <w:szCs w:val="24"/>
+        </w:rPr>
+      </w:pPr>
+      <w:r>
+        <w:rPr>
+          <w:rFonts w:ascii="Times New Roman" w:hAnsi="Times New Roman" w:cs="Times New Roman"/>
+          <w:sz w:val="24"/>
+          <w:szCs w:val="24"/>
+        </w:rPr>
+        <w:lastRenderedPageBreak/>
+        <w:t>[1</w:t>
+      </w:r>
+      <w:r>
+        <w:rPr>
+          <w:rFonts w:ascii="Times New Roman" w:hAnsi="Times New Roman" w:cs="Times New Roman"/>
+          <w:sz w:val="24"/>
+          <w:szCs w:val="24"/>
+        </w:rPr>
+        <w:t>1</w:t>
+      </w:r>
+      <w:r>
+        <w:rPr>
+          <w:rFonts w:ascii="Times New Roman" w:hAnsi="Times New Roman" w:cs="Times New Roman"/>
+          <w:sz w:val="24"/>
+          <w:szCs w:val="24"/>
+        </w:rPr>
+        <w:t>]</w:t>
+      </w:r>
+      <w:r>
+        <w:t xml:space="preserve"> </w:t>
+      </w:r>
+      <w:r>
+        <w:rPr>
+          <w:rFonts w:ascii="Times New Roman" w:eastAsia="Calibri" w:hAnsi="Times New Roman" w:cs="Times New Roman"/>
+          <w:i/>
+          <w:sz w:val="24"/>
+          <w:szCs w:val="24"/>
+        </w:rPr>
+        <w:t>Figure 11 Mandrill</w:t>
+      </w:r>
+    </w:p>
+    <w:p>
+      <w:pPr>
+        <w:widowControl w:val="0"/>
+        <w:spacing w:after="0"/>
+        <w:rPr>
+          <w:rFonts w:ascii="Times New Roman" w:eastAsia="Calibri" w:hAnsi="Times New Roman" w:cs="Times New Roman"/>
+          <w:sz w:val="24"/>
+          <w:szCs w:val="24"/>
+        </w:rPr>
+      </w:pPr>
+      <w:r>
+        <w:rPr>
+          <w:rFonts w:ascii="Times New Roman" w:eastAsia="Calibri" w:hAnsi="Times New Roman" w:cs="Times New Roman"/>
+          <w:sz w:val="24"/>
+          <w:szCs w:val="24"/>
+        </w:rPr>
+        <w:t>DATE 8/5/2015</w:t>
+      </w:r>
+    </w:p>
+    <w:p>
+      <w:pPr>
+        <w:widowControl w:val="0"/>
+        <w:spacing w:after="0"/>
+      </w:pPr>
+      <w:hyperlink r:id="rId53" w:history="1">
+        <w:r>
+          <w:rPr>
+            <w:rStyle w:val="Hyperlink"/>
+          </w:rPr>
+          <w:t>https://www.mandrill.com</w:t>
+        </w:r>
+      </w:hyperlink>
+    </w:p>
+    <w:p>
+      <w:pPr>
+        <w:widowControl w:val="0"/>
+        <w:spacing w:after="0"/>
+      </w:pPr>
+    </w:p>
+    <w:p>
+      <w:pPr>
+        <w:widowControl w:val="0"/>
+        <w:spacing w:after="0"/>
+        <w:rPr>
+          <w:rFonts w:ascii="Times New Roman" w:eastAsia="Calibri" w:hAnsi="Times New Roman" w:cs="Times New Roman"/>
+          <w:i/>
+          <w:sz w:val="24"/>
+          <w:szCs w:val="24"/>
+        </w:rPr>
+      </w:pPr>
+      <w:r>
+        <w:rPr>
+          <w:rFonts w:ascii="Times New Roman" w:hAnsi="Times New Roman" w:cs="Times New Roman"/>
+          <w:sz w:val="24"/>
+          <w:szCs w:val="24"/>
+        </w:rPr>
+        <w:t>[1</w:t>
+      </w:r>
+      <w:r>
+        <w:rPr>
+          <w:rFonts w:ascii="Times New Roman" w:hAnsi="Times New Roman" w:cs="Times New Roman"/>
+          <w:sz w:val="24"/>
+          <w:szCs w:val="24"/>
+        </w:rPr>
+        <w:t>2</w:t>
+      </w:r>
+      <w:r>
+        <w:rPr>
+          <w:rFonts w:ascii="Times New Roman" w:hAnsi="Times New Roman" w:cs="Times New Roman"/>
+          <w:sz w:val="24"/>
+          <w:szCs w:val="24"/>
+        </w:rPr>
+        <w:t>]</w:t>
+      </w:r>
+      <w:r>
+        <w:t xml:space="preserve"> </w:t>
+      </w:r>
+      <w:r>
+        <w:rPr>
+          <w:rFonts w:ascii="Times New Roman" w:eastAsia="Calibri" w:hAnsi="Times New Roman" w:cs="Times New Roman"/>
+          <w:i/>
+          <w:sz w:val="24"/>
+          <w:szCs w:val="24"/>
+        </w:rPr>
+        <w:t>Figure 12 the architecture of Inventory and Asset Management system</w:t>
+      </w:r>
+    </w:p>
+    <w:p>
+      <w:pPr>
+        <w:widowControl w:val="0"/>
+        <w:spacing w:after="0"/>
+        <w:rPr>
+          <w:rFonts w:ascii="Times New Roman" w:eastAsia="Calibri" w:hAnsi="Times New Roman" w:cs="Times New Roman"/>
+          <w:sz w:val="24"/>
+          <w:szCs w:val="24"/>
+        </w:rPr>
+      </w:pPr>
+      <w:r>
+        <w:rPr>
+          <w:rFonts w:ascii="Times New Roman" w:eastAsia="Calibri" w:hAnsi="Times New Roman" w:cs="Times New Roman"/>
+          <w:sz w:val="24"/>
+          <w:szCs w:val="24"/>
+        </w:rPr>
+        <w:t>DATE 24/3/2015</w:t>
+      </w:r>
+    </w:p>
+    <w:p>
+      <w:pPr>
+        <w:widowControl w:val="0"/>
+        <w:spacing w:after="0"/>
+      </w:pPr>
+    </w:p>
+    <w:p>
+      <w:pPr>
+        <w:widowControl w:val="0"/>
+        <w:spacing w:after="0"/>
+        <w:rPr>
+          <w:rFonts w:ascii="Times New Roman" w:eastAsia="Calibri" w:hAnsi="Times New Roman" w:cs="Times New Roman"/>
+          <w:i/>
+          <w:sz w:val="24"/>
+          <w:szCs w:val="24"/>
+        </w:rPr>
+      </w:pPr>
+      <w:r>
+        <w:rPr>
+          <w:rFonts w:ascii="Times New Roman" w:hAnsi="Times New Roman" w:cs="Times New Roman"/>
+          <w:sz w:val="24"/>
+          <w:szCs w:val="24"/>
+        </w:rPr>
+        <w:t>[1</w:t>
+      </w:r>
+      <w:r>
+        <w:rPr>
+          <w:rFonts w:ascii="Times New Roman" w:hAnsi="Times New Roman" w:cs="Times New Roman"/>
+          <w:sz w:val="24"/>
+          <w:szCs w:val="24"/>
+        </w:rPr>
+        <w:t>3</w:t>
+      </w:r>
+      <w:r>
+        <w:rPr>
+          <w:rFonts w:ascii="Times New Roman" w:hAnsi="Times New Roman" w:cs="Times New Roman"/>
+          <w:sz w:val="24"/>
+          <w:szCs w:val="24"/>
+        </w:rPr>
+        <w:t>]</w:t>
+      </w:r>
+      <w:r>
+        <w:t xml:space="preserve"> </w:t>
+      </w:r>
+      <w:r>
+        <w:rPr>
+          <w:rFonts w:ascii="Times New Roman" w:eastAsia="Calibri" w:hAnsi="Times New Roman" w:cs="Times New Roman"/>
+          <w:i/>
+          <w:sz w:val="24"/>
+          <w:szCs w:val="24"/>
+        </w:rPr>
+        <w:t>Figure 13 Iterative development model</w:t>
+      </w:r>
+    </w:p>
+    <w:p>
+      <w:pPr>
+        <w:widowControl w:val="0"/>
+        <w:spacing w:after="0"/>
+        <w:rPr>
+          <w:rFonts w:ascii="Times New Roman" w:eastAsia="Calibri" w:hAnsi="Times New Roman" w:cs="Times New Roman"/>
+          <w:sz w:val="24"/>
+          <w:szCs w:val="24"/>
+        </w:rPr>
+      </w:pPr>
+      <w:r>
+        <w:rPr>
+          <w:rFonts w:ascii="Times New Roman" w:eastAsia="Calibri" w:hAnsi="Times New Roman" w:cs="Times New Roman"/>
+          <w:sz w:val="24"/>
+          <w:szCs w:val="24"/>
+        </w:rPr>
+        <w:t>DATE 24/3/2015</w:t>
+      </w:r>
+    </w:p>
+    <w:p>
+      <w:pPr>
+        <w:ind w:firstLine="720"/>
+        <w:jc w:val="both"/>
+        <w:rPr>
+          <w:rFonts w:ascii="Times New Roman" w:hAnsi="Times New Roman" w:cs="Times New Roman"/>
+          <w:sz w:val="30"/>
+          <w:szCs w:val="30"/>
+        </w:rPr>
+      </w:pPr>
+    </w:p>
     <w:sectPr>
-      <w:footerReference w:type="default" r:id="rId23"/>
+      <w:footerReference w:type="default" r:id="rId54"/>
       <w:pgSz w:w="12240" w:h="15840"/>
       <w:pgMar w:top="1440" w:right="1440" w:bottom="1440" w:left="1440" w:header="720" w:footer="720" w:gutter="0"/>
       <w:cols w:space="720"/>
@@ -19495,7 +21971,7 @@
               <w:sz w:val="18"/>
               <w:szCs w:val="18"/>
             </w:rPr>
-            <w:t>5</w:t>
+            <w:t>4</w:t>
           </w:r>
           <w:r>
             <w:rPr>
@@ -19550,7 +22026,7 @@
               <w:sz w:val="18"/>
               <w:szCs w:val="18"/>
             </w:rPr>
-            <w:t>31</w:t>
+            <w:t>34</w:t>
           </w:r>
           <w:r>
             <w:rPr>
@@ -21795,7 +24271,7 @@
 </file>
 
 <file path=customXml/itemProps1.xml><?xml version="1.0" encoding="utf-8"?>
-<ds:datastoreItem xmlns:ds="http://schemas.openxmlformats.org/officeDocument/2006/customXml" ds:itemID="{AC69E95B-DAD0-439F-995C-901513439AD5}">
+<ds:datastoreItem xmlns:ds="http://schemas.openxmlformats.org/officeDocument/2006/customXml" ds:itemID="{A664E6B6-815F-47CF-9C6B-D751E33E4E3A}">
   <ds:schemaRefs>
     <ds:schemaRef ds:uri="http://schemas.openxmlformats.org/officeDocument/2006/bibliography"/>
   </ds:schemaRefs>

</xml_diff>